<commit_message>
Updating progress report and presentation
</commit_message>
<xml_diff>
--- a/Progress Report/team48progressreport.docx
+++ b/Progress Report/team48progressreport.docx
@@ -662,13 +662,7 @@
         <w:rPr>
           <w:rFonts w:eastAsiaTheme="minorEastAsia"/>
         </w:rPr>
-        <w:t xml:space="preserve"> approaches are tested using data from Louisville, KY, including using a dummy variable to represent the zip code, two features to represent distance from a central point in Louisville, and separate models for different submarkets. Again, </w:t>
-      </w:r>
-      <w:r>
-        <w:rPr>
-          <w:rFonts w:eastAsiaTheme="minorEastAsia"/>
-        </w:rPr>
-        <w:t>location characteristics such as affluency are not encoded, just the location itself.</w:t>
+        <w:t xml:space="preserve"> approaches are tested using data from Louisville, KY, including using a dummy variable to represent the zip code, two features to represent distance from a central point in Louisville, and separate models for different submarkets. Again, location characteristics such as affluency are not encoded, just the location itself.</w:t>
       </w:r>
     </w:p>
     <w:p>
@@ -1372,27 +1366,7 @@
         <w:rPr>
           <w:rFonts w:eastAsiaTheme="minorEastAsia"/>
         </w:rPr>
-        <w:t xml:space="preserve"> We also discovered that the data is concentrated in the Dominican Republic and the Northeast (</w:t>
-      </w:r>
-      <w:commentRangeStart w:id="0"/>
-      <w:r>
-        <w:rPr>
-          <w:rFonts w:eastAsiaTheme="minorEastAsia"/>
-        </w:rPr>
-        <w:t>add picture</w:t>
-      </w:r>
-      <w:commentRangeEnd w:id="0"/>
-      <w:r>
-        <w:rPr>
-          <w:rStyle w:val="CommentReference"/>
-        </w:rPr>
-        <w:commentReference w:id="0"/>
-      </w:r>
-      <w:r>
-        <w:rPr>
-          <w:rFonts w:eastAsiaTheme="minorEastAsia"/>
-        </w:rPr>
-        <w:t xml:space="preserve">). Within the income tax dataset, we hand-selected </w:t>
+        <w:t xml:space="preserve"> We also discovered that the data is concentrated in the Dominican Republic and the Northeast (add picture). Within the income tax dataset, we hand-selected </w:t>
       </w:r>
       <w:r>
         <w:rPr>
@@ -2682,6 +2656,7 @@
       <w:r>
         <w:rPr>
           <w:rFonts w:eastAsiaTheme="minorEastAsia"/>
+          <w:noProof/>
         </w:rPr>
         <w:drawing>
           <wp:anchor distT="0" distB="0" distL="114300" distR="114300" simplePos="0" relativeHeight="251658240" behindDoc="1" locked="0" layoutInCell="1" allowOverlap="1" wp14:anchorId="6CDF5CA7" wp14:editId="4BEB2631">
@@ -2715,7 +2690,7 @@
                     <pic:cNvPicPr/>
                   </pic:nvPicPr>
                   <pic:blipFill>
-                    <a:blip r:embed="rId15">
+                    <a:blip r:embed="rId11">
                       <a:extLst>
                         <a:ext uri="{28A0092B-C50C-407E-A947-70E740481C1C}">
                           <a14:useLocalDpi xmlns:a14="http://schemas.microsoft.com/office/drawing/2010/main" val="0"/>
@@ -2935,13 +2910,275 @@
           <w:rFonts w:ascii="Calibri" w:eastAsia="Times New Roman" w:hAnsi="Calibri" w:cs="Calibri"/>
         </w:rPr>
         <w:lastRenderedPageBreak/>
-        <w:t xml:space="preserve">house price. The rest of the predictors had no correlation with the price. This aligned with their correlations, as show in the table below. </w:t>
+        <w:t xml:space="preserve">house price. The rest of the predictors had no correlation with the price. This aligned with their correlations, as show in </w:t>
+      </w:r>
+      <w:r>
+        <w:rPr>
+          <w:rFonts w:ascii="Calibri" w:eastAsia="Times New Roman" w:hAnsi="Calibri" w:cs="Calibri"/>
+        </w:rPr>
+        <w:drawing>
+          <wp:anchor distT="0" distB="0" distL="114300" distR="114300" simplePos="0" relativeHeight="251659264" behindDoc="1" locked="0" layoutInCell="1" allowOverlap="1" wp14:anchorId="2EECA641" wp14:editId="797FD1F5">
+            <wp:simplePos x="0" y="0"/>
+            <wp:positionH relativeFrom="column">
+              <wp:posOffset>3322683</wp:posOffset>
+            </wp:positionH>
+            <wp:positionV relativeFrom="paragraph">
+              <wp:posOffset>791845</wp:posOffset>
+            </wp:positionV>
+            <wp:extent cx="3456332" cy="1959429"/>
+            <wp:effectExtent l="0" t="0" r="0" b="0"/>
+            <wp:wrapTight wrapText="bothSides">
+              <wp:wrapPolygon edited="0">
+                <wp:start x="0" y="0"/>
+                <wp:lineTo x="0" y="21425"/>
+                <wp:lineTo x="21509" y="21425"/>
+                <wp:lineTo x="21509" y="0"/>
+                <wp:lineTo x="0" y="0"/>
+              </wp:wrapPolygon>
+            </wp:wrapTight>
+            <wp:docPr id="3" name="Picture 3" descr="A picture containing diagram&#10;&#10;Description automatically generated"/>
+            <wp:cNvGraphicFramePr>
+              <a:graphicFrameLocks xmlns:a="http://schemas.openxmlformats.org/drawingml/2006/main" noChangeAspect="1"/>
+            </wp:cNvGraphicFramePr>
+            <a:graphic xmlns:a="http://schemas.openxmlformats.org/drawingml/2006/main">
+              <a:graphicData uri="http://schemas.openxmlformats.org/drawingml/2006/picture">
+                <pic:pic xmlns:pic="http://schemas.openxmlformats.org/drawingml/2006/picture">
+                  <pic:nvPicPr>
+                    <pic:cNvPr id="3" name="Picture 3" descr="A picture containing diagram&#10;&#10;Description automatically generated"/>
+                    <pic:cNvPicPr/>
+                  </pic:nvPicPr>
+                  <pic:blipFill>
+                    <a:blip r:embed="rId12">
+                      <a:extLst>
+                        <a:ext uri="{28A0092B-C50C-407E-A947-70E740481C1C}">
+                          <a14:useLocalDpi xmlns:a14="http://schemas.microsoft.com/office/drawing/2010/main" val="0"/>
+                        </a:ext>
+                      </a:extLst>
+                    </a:blip>
+                    <a:stretch>
+                      <a:fillRect/>
+                    </a:stretch>
+                  </pic:blipFill>
+                  <pic:spPr>
+                    <a:xfrm>
+                      <a:off x="0" y="0"/>
+                      <a:ext cx="3456332" cy="1959429"/>
+                    </a:xfrm>
+                    <a:prstGeom prst="rect">
+                      <a:avLst/>
+                    </a:prstGeom>
+                  </pic:spPr>
+                </pic:pic>
+              </a:graphicData>
+            </a:graphic>
+            <wp14:sizeRelH relativeFrom="page">
+              <wp14:pctWidth>0</wp14:pctWidth>
+            </wp14:sizeRelH>
+            <wp14:sizeRelV relativeFrom="page">
+              <wp14:pctHeight>0</wp14:pctHeight>
+            </wp14:sizeRelV>
+          </wp:anchor>
+        </w:drawing>
+      </w:r>
+      <w:r>
+        <w:rPr>
+          <w:rFonts w:ascii="Calibri" w:eastAsia="Times New Roman" w:hAnsi="Calibri" w:cs="Calibri"/>
+          <w:noProof/>
+        </w:rPr>
+        <mc:AlternateContent>
+          <mc:Choice Requires="wps">
+            <w:drawing>
+              <wp:anchor distT="0" distB="0" distL="114300" distR="114300" simplePos="0" relativeHeight="251660288" behindDoc="0" locked="0" layoutInCell="1" allowOverlap="1" wp14:anchorId="423EFDE4" wp14:editId="39D5FE4C">
+                <wp:simplePos x="0" y="0"/>
+                <wp:positionH relativeFrom="column">
+                  <wp:posOffset>4000500</wp:posOffset>
+                </wp:positionH>
+                <wp:positionV relativeFrom="paragraph">
+                  <wp:posOffset>506186</wp:posOffset>
+                </wp:positionV>
+                <wp:extent cx="2041071" cy="285750"/>
+                <wp:effectExtent l="0" t="0" r="3810" b="6350"/>
+                <wp:wrapNone/>
+                <wp:docPr id="5" name="Text Box 5"/>
+                <wp:cNvGraphicFramePr/>
+                <a:graphic xmlns:a="http://schemas.openxmlformats.org/drawingml/2006/main">
+                  <a:graphicData uri="http://schemas.microsoft.com/office/word/2010/wordprocessingShape">
+                    <wps:wsp>
+                      <wps:cNvSpPr txBox="1"/>
+                      <wps:spPr>
+                        <a:xfrm>
+                          <a:off x="0" y="0"/>
+                          <a:ext cx="2041071" cy="285750"/>
+                        </a:xfrm>
+                        <a:prstGeom prst="rect">
+                          <a:avLst/>
+                        </a:prstGeom>
+                        <a:solidFill>
+                          <a:schemeClr val="lt1"/>
+                        </a:solidFill>
+                        <a:ln w="6350">
+                          <a:noFill/>
+                        </a:ln>
+                      </wps:spPr>
+                      <wps:txbx>
+                        <w:txbxContent>
+                          <w:p>
+                            <w:pPr>
+                              <w:jc w:val="center"/>
+                              <w:rPr>
+                                <w:b/>
+                                <w:bCs/>
+                              </w:rPr>
+                            </w:pPr>
+                            <w:r>
+                              <w:rPr>
+                                <w:b/>
+                                <w:bCs/>
+                              </w:rPr>
+                              <w:t xml:space="preserve">price vs </w:t>
+                            </w:r>
+                            <w:proofErr w:type="spellStart"/>
+                            <w:r>
+                              <w:rPr>
+                                <w:b/>
+                                <w:bCs/>
+                              </w:rPr>
+                              <w:t>agi_amt</w:t>
+                            </w:r>
+                            <w:proofErr w:type="spellEnd"/>
+                            <w:r>
+                              <w:rPr>
+                                <w:b/>
+                                <w:bCs/>
+                              </w:rPr>
+                              <w:t xml:space="preserve"> </w:t>
+                            </w:r>
+                            <w:proofErr w:type="spellStart"/>
+                            <w:r>
+                              <w:rPr>
+                                <w:b/>
+                                <w:bCs/>
+                              </w:rPr>
+                              <w:t>pairplot</w:t>
+                            </w:r>
+                            <w:proofErr w:type="spellEnd"/>
+                          </w:p>
+                        </w:txbxContent>
+                      </wps:txbx>
+                      <wps:bodyPr rot="0" spcFirstLastPara="0" vertOverflow="overflow" horzOverflow="overflow" vert="horz" wrap="square" lIns="91440" tIns="45720" rIns="91440" bIns="45720" numCol="1" spcCol="0" rtlCol="0" fromWordArt="0" anchor="t" anchorCtr="0" forceAA="0" compatLnSpc="1">
+                        <a:prstTxWarp prst="textNoShape">
+                          <a:avLst/>
+                        </a:prstTxWarp>
+                        <a:noAutofit/>
+                      </wps:bodyPr>
+                    </wps:wsp>
+                  </a:graphicData>
+                </a:graphic>
+              </wp:anchor>
+            </w:drawing>
+          </mc:Choice>
+          <mc:Fallback>
+            <w:pict>
+              <v:shapetype w14:anchorId="423EFDE4" id="_x0000_t202" coordsize="21600,21600" o:spt="202" path="m,l,21600r21600,l21600,xe">
+                <v:stroke joinstyle="miter"/>
+                <v:path gradientshapeok="t" o:connecttype="rect"/>
+              </v:shapetype>
+              <v:shape id="Text Box 5" o:spid="_x0000_s1026" type="#_x0000_t202" style="position:absolute;margin-left:315pt;margin-top:39.85pt;width:160.7pt;height:22.5pt;z-index:251660288;visibility:visible;mso-wrap-style:square;mso-wrap-distance-left:9pt;mso-wrap-distance-top:0;mso-wrap-distance-right:9pt;mso-wrap-distance-bottom:0;mso-position-horizontal:absolute;mso-position-horizontal-relative:text;mso-position-vertical:absolute;mso-position-vertical-relative:text;v-text-anchor:top" o:gfxdata="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" fillcolor="white [3201]" stroked="f" strokeweight=".5pt">
+                <v:textbox>
+                  <w:txbxContent>
+                    <w:p>
+                      <w:pPr>
+                        <w:jc w:val="center"/>
+                        <w:rPr>
+                          <w:b/>
+                          <w:bCs/>
+                        </w:rPr>
+                      </w:pPr>
+                      <w:r>
+                        <w:rPr>
+                          <w:b/>
+                          <w:bCs/>
+                        </w:rPr>
+                        <w:t xml:space="preserve">price vs </w:t>
+                      </w:r>
+                      <w:proofErr w:type="spellStart"/>
+                      <w:r>
+                        <w:rPr>
+                          <w:b/>
+                          <w:bCs/>
+                        </w:rPr>
+                        <w:t>agi_amt</w:t>
+                      </w:r>
+                      <w:proofErr w:type="spellEnd"/>
+                      <w:r>
+                        <w:rPr>
+                          <w:b/>
+                          <w:bCs/>
+                        </w:rPr>
+                        <w:t xml:space="preserve"> </w:t>
+                      </w:r>
+                      <w:proofErr w:type="spellStart"/>
+                      <w:r>
+                        <w:rPr>
+                          <w:b/>
+                          <w:bCs/>
+                        </w:rPr>
+                        <w:t>pairplot</w:t>
+                      </w:r>
+                      <w:proofErr w:type="spellEnd"/>
+                    </w:p>
+                  </w:txbxContent>
+                </v:textbox>
+              </v:shape>
+            </w:pict>
+          </mc:Fallback>
+        </mc:AlternateContent>
+      </w:r>
+      <w:r>
+        <w:rPr>
+          <w:rFonts w:ascii="Calibri" w:eastAsia="Times New Roman" w:hAnsi="Calibri" w:cs="Calibri"/>
+        </w:rPr>
+        <w:t>the table below.</w:t>
+      </w:r>
+      <w:r>
+        <w:rPr>
+          <w:rFonts w:ascii="Calibri" w:eastAsia="Times New Roman" w:hAnsi="Calibri" w:cs="Calibri"/>
+        </w:rPr>
+        <w:t xml:space="preserve"> As we can see from the </w:t>
+      </w:r>
+      <w:proofErr w:type="spellStart"/>
+      <w:r>
+        <w:rPr>
+          <w:rFonts w:ascii="Calibri" w:eastAsia="Times New Roman" w:hAnsi="Calibri" w:cs="Calibri"/>
+        </w:rPr>
+        <w:t>agi_amt</w:t>
+      </w:r>
+      <w:proofErr w:type="spellEnd"/>
+      <w:r>
+        <w:rPr>
+          <w:rFonts w:ascii="Calibri" w:eastAsia="Times New Roman" w:hAnsi="Calibri" w:cs="Calibri"/>
+        </w:rPr>
+        <w:t xml:space="preserve"> </w:t>
+      </w:r>
+      <w:proofErr w:type="spellStart"/>
+      <w:r>
+        <w:rPr>
+          <w:rFonts w:ascii="Calibri" w:eastAsia="Times New Roman" w:hAnsi="Calibri" w:cs="Calibri"/>
+        </w:rPr>
+        <w:t>pairplot</w:t>
+      </w:r>
+      <w:proofErr w:type="spellEnd"/>
+      <w:r>
+        <w:rPr>
+          <w:rFonts w:ascii="Calibri" w:eastAsia="Times New Roman" w:hAnsi="Calibri" w:cs="Calibri"/>
+        </w:rPr>
+        <w:t>, there’s still quite a bit of noise in the strongest relationships.</w:t>
       </w:r>
     </w:p>
     <w:tbl>
       <w:tblPr>
-        <w:tblW w:w="4520" w:type="dxa"/>
-        <w:jc w:val="center"/>
+        <w:tblW w:w="4558" w:type="dxa"/>
+        <w:tblInd w:w="-5" w:type="dxa"/>
         <w:tblLook w:val="04A0" w:firstRow="1" w:lastRow="0" w:firstColumn="1" w:lastColumn="0" w:noHBand="0" w:noVBand="1"/>
       </w:tblPr>
       <w:tblGrid>
@@ -2951,32 +3188,30 @@
       <w:tr>
         <w:trPr>
           <w:trHeight w:val="320"/>
-          <w:jc w:val="center"/>
         </w:trPr>
         <w:tc>
           <w:tcPr>
-            <w:tcW w:w="2240" w:type="dxa"/>
+            <w:tcW w:w="2278" w:type="dxa"/>
             <w:tcBorders>
               <w:top w:val="single" w:sz="4" w:space="0" w:color="auto"/>
               <w:left w:val="single" w:sz="4" w:space="0" w:color="auto"/>
               <w:bottom w:val="single" w:sz="4" w:space="0" w:color="auto"/>
               <w:right w:val="single" w:sz="4" w:space="0" w:color="auto"/>
             </w:tcBorders>
-            <w:shd w:val="clear" w:color="auto" w:fill="auto"/>
+            <w:shd w:val="clear" w:color="auto" w:fill="D9E2F3" w:themeFill="accent1" w:themeFillTint="33"/>
             <w:noWrap/>
-            <w:vAlign w:val="bottom"/>
+            <w:vAlign w:val="center"/>
             <w:hideMark/>
           </w:tcPr>
           <w:p>
             <w:pPr>
               <w:spacing w:after="0" w:line="240" w:lineRule="auto"/>
+              <w:jc w:val="center"/>
               <w:rPr>
                 <w:rFonts w:ascii="Calibri" w:eastAsia="Times New Roman" w:hAnsi="Calibri" w:cs="Calibri"/>
                 <w:b/>
                 <w:bCs/>
                 <w:color w:val="000000"/>
-                <w:sz w:val="24"/>
-                <w:szCs w:val="24"/>
               </w:rPr>
             </w:pPr>
             <w:r>
@@ -2985,8 +3220,6 @@
                 <w:b/>
                 <w:bCs/>
                 <w:color w:val="000000"/>
-                <w:sz w:val="24"/>
-                <w:szCs w:val="24"/>
               </w:rPr>
               <w:t>Feature</w:t>
             </w:r>
@@ -3001,21 +3234,20 @@
               <w:bottom w:val="single" w:sz="4" w:space="0" w:color="auto"/>
               <w:right w:val="single" w:sz="4" w:space="0" w:color="auto"/>
             </w:tcBorders>
-            <w:shd w:val="clear" w:color="auto" w:fill="auto"/>
+            <w:shd w:val="clear" w:color="auto" w:fill="D9E2F3" w:themeFill="accent1" w:themeFillTint="33"/>
             <w:noWrap/>
-            <w:vAlign w:val="bottom"/>
+            <w:vAlign w:val="center"/>
             <w:hideMark/>
           </w:tcPr>
           <w:p>
             <w:pPr>
               <w:spacing w:after="0" w:line="240" w:lineRule="auto"/>
+              <w:jc w:val="center"/>
               <w:rPr>
                 <w:rFonts w:ascii="Calibri" w:eastAsia="Times New Roman" w:hAnsi="Calibri" w:cs="Calibri"/>
                 <w:b/>
                 <w:bCs/>
                 <w:color w:val="000000"/>
-                <w:sz w:val="24"/>
-                <w:szCs w:val="24"/>
               </w:rPr>
             </w:pPr>
             <w:r>
@@ -3024,8 +3256,6 @@
                 <w:b/>
                 <w:bCs/>
                 <w:color w:val="000000"/>
-                <w:sz w:val="24"/>
-                <w:szCs w:val="24"/>
               </w:rPr>
               <w:t>Correlation with Price</w:t>
             </w:r>
@@ -3035,11 +3265,10 @@
       <w:tr>
         <w:trPr>
           <w:trHeight w:val="320"/>
-          <w:jc w:val="center"/>
         </w:trPr>
         <w:tc>
           <w:tcPr>
-            <w:tcW w:w="2240" w:type="dxa"/>
+            <w:tcW w:w="2278" w:type="dxa"/>
             <w:tcBorders>
               <w:top w:val="nil"/>
               <w:left w:val="single" w:sz="4" w:space="0" w:color="auto"/>
@@ -3048,7 +3277,7 @@
             </w:tcBorders>
             <w:shd w:val="clear" w:color="auto" w:fill="auto"/>
             <w:noWrap/>
-            <w:vAlign w:val="bottom"/>
+            <w:vAlign w:val="center"/>
             <w:hideMark/>
           </w:tcPr>
           <w:p>
@@ -3057,8 +3286,6 @@
               <w:rPr>
                 <w:rFonts w:ascii="Calibri" w:eastAsia="Times New Roman" w:hAnsi="Calibri" w:cs="Calibri"/>
                 <w:color w:val="000000"/>
-                <w:sz w:val="24"/>
-                <w:szCs w:val="24"/>
               </w:rPr>
             </w:pPr>
             <w:proofErr w:type="spellStart"/>
@@ -3066,8 +3293,6 @@
               <w:rPr>
                 <w:rFonts w:ascii="Calibri" w:eastAsia="Times New Roman" w:hAnsi="Calibri" w:cs="Calibri"/>
                 <w:color w:val="000000"/>
-                <w:sz w:val="24"/>
-                <w:szCs w:val="24"/>
               </w:rPr>
               <w:t>total_credit_amt</w:t>
             </w:r>
@@ -3085,7 +3310,7 @@
             </w:tcBorders>
             <w:shd w:val="clear" w:color="auto" w:fill="auto"/>
             <w:noWrap/>
-            <w:vAlign w:val="bottom"/>
+            <w:vAlign w:val="center"/>
             <w:hideMark/>
           </w:tcPr>
           <w:p>
@@ -3094,18 +3319,14 @@
               <w:rPr>
                 <w:rFonts w:ascii="Calibri" w:eastAsia="Times New Roman" w:hAnsi="Calibri" w:cs="Calibri"/>
                 <w:color w:val="000000"/>
-                <w:sz w:val="24"/>
-                <w:szCs w:val="24"/>
               </w:rPr>
             </w:pPr>
             <w:r>
               <w:rPr>
-                <w:rFonts w:ascii="Calibri" w:eastAsia="Times New Roman" w:hAnsi="Calibri" w:cs="Calibri"/>
-                <w:color w:val="000000"/>
-                <w:sz w:val="24"/>
-                <w:szCs w:val="24"/>
-              </w:rPr>
-              <w:t>0.2151172</w:t>
+                <w:rFonts w:ascii="Calibri" w:hAnsi="Calibri" w:cs="Calibri"/>
+                <w:color w:val="000000"/>
+              </w:rPr>
+              <w:t>0.215</w:t>
             </w:r>
           </w:p>
         </w:tc>
@@ -3113,11 +3334,10 @@
       <w:tr>
         <w:trPr>
           <w:trHeight w:val="320"/>
-          <w:jc w:val="center"/>
         </w:trPr>
         <w:tc>
           <w:tcPr>
-            <w:tcW w:w="2240" w:type="dxa"/>
+            <w:tcW w:w="2278" w:type="dxa"/>
             <w:tcBorders>
               <w:top w:val="nil"/>
               <w:left w:val="single" w:sz="4" w:space="0" w:color="auto"/>
@@ -3126,7 +3346,7 @@
             </w:tcBorders>
             <w:shd w:val="clear" w:color="auto" w:fill="auto"/>
             <w:noWrap/>
-            <w:vAlign w:val="bottom"/>
+            <w:vAlign w:val="center"/>
             <w:hideMark/>
           </w:tcPr>
           <w:p>
@@ -3135,8 +3355,6 @@
               <w:rPr>
                 <w:rFonts w:ascii="Calibri" w:eastAsia="Times New Roman" w:hAnsi="Calibri" w:cs="Calibri"/>
                 <w:color w:val="000000"/>
-                <w:sz w:val="24"/>
-                <w:szCs w:val="24"/>
               </w:rPr>
             </w:pPr>
             <w:proofErr w:type="spellStart"/>
@@ -3144,8 +3362,6 @@
               <w:rPr>
                 <w:rFonts w:ascii="Calibri" w:eastAsia="Times New Roman" w:hAnsi="Calibri" w:cs="Calibri"/>
                 <w:color w:val="000000"/>
-                <w:sz w:val="24"/>
-                <w:szCs w:val="24"/>
               </w:rPr>
               <w:t>taxable_income_amt</w:t>
             </w:r>
@@ -3163,7 +3379,7 @@
             </w:tcBorders>
             <w:shd w:val="clear" w:color="auto" w:fill="auto"/>
             <w:noWrap/>
-            <w:vAlign w:val="bottom"/>
+            <w:vAlign w:val="center"/>
             <w:hideMark/>
           </w:tcPr>
           <w:p>
@@ -3172,18 +3388,14 @@
               <w:rPr>
                 <w:rFonts w:ascii="Calibri" w:eastAsia="Times New Roman" w:hAnsi="Calibri" w:cs="Calibri"/>
                 <w:color w:val="000000"/>
-                <w:sz w:val="24"/>
-                <w:szCs w:val="24"/>
               </w:rPr>
             </w:pPr>
             <w:r>
               <w:rPr>
-                <w:rFonts w:ascii="Calibri" w:eastAsia="Times New Roman" w:hAnsi="Calibri" w:cs="Calibri"/>
-                <w:color w:val="000000"/>
-                <w:sz w:val="24"/>
-                <w:szCs w:val="24"/>
-              </w:rPr>
-              <w:t>0.2916539</w:t>
+                <w:rFonts w:ascii="Calibri" w:hAnsi="Calibri" w:cs="Calibri"/>
+                <w:color w:val="000000"/>
+              </w:rPr>
+              <w:t>0.292</w:t>
             </w:r>
           </w:p>
         </w:tc>
@@ -3191,11 +3403,10 @@
       <w:tr>
         <w:trPr>
           <w:trHeight w:val="320"/>
-          <w:jc w:val="center"/>
         </w:trPr>
         <w:tc>
           <w:tcPr>
-            <w:tcW w:w="2240" w:type="dxa"/>
+            <w:tcW w:w="2278" w:type="dxa"/>
             <w:tcBorders>
               <w:top w:val="nil"/>
               <w:left w:val="single" w:sz="4" w:space="0" w:color="auto"/>
@@ -3204,7 +3415,7 @@
             </w:tcBorders>
             <w:shd w:val="clear" w:color="auto" w:fill="auto"/>
             <w:noWrap/>
-            <w:vAlign w:val="bottom"/>
+            <w:vAlign w:val="center"/>
             <w:hideMark/>
           </w:tcPr>
           <w:p>
@@ -3213,8 +3424,6 @@
               <w:rPr>
                 <w:rFonts w:ascii="Calibri" w:eastAsia="Times New Roman" w:hAnsi="Calibri" w:cs="Calibri"/>
                 <w:color w:val="000000"/>
-                <w:sz w:val="24"/>
-                <w:szCs w:val="24"/>
               </w:rPr>
             </w:pPr>
             <w:proofErr w:type="spellStart"/>
@@ -3222,8 +3431,6 @@
               <w:rPr>
                 <w:rFonts w:ascii="Calibri" w:eastAsia="Times New Roman" w:hAnsi="Calibri" w:cs="Calibri"/>
                 <w:color w:val="000000"/>
-                <w:sz w:val="24"/>
-                <w:szCs w:val="24"/>
               </w:rPr>
               <w:t>mortgageint_amt</w:t>
             </w:r>
@@ -3241,7 +3448,7 @@
             </w:tcBorders>
             <w:shd w:val="clear" w:color="auto" w:fill="auto"/>
             <w:noWrap/>
-            <w:vAlign w:val="bottom"/>
+            <w:vAlign w:val="center"/>
             <w:hideMark/>
           </w:tcPr>
           <w:p>
@@ -3250,18 +3457,14 @@
               <w:rPr>
                 <w:rFonts w:ascii="Calibri" w:eastAsia="Times New Roman" w:hAnsi="Calibri" w:cs="Calibri"/>
                 <w:color w:val="000000"/>
-                <w:sz w:val="24"/>
-                <w:szCs w:val="24"/>
               </w:rPr>
             </w:pPr>
             <w:r>
               <w:rPr>
-                <w:rFonts w:ascii="Calibri" w:eastAsia="Times New Roman" w:hAnsi="Calibri" w:cs="Calibri"/>
-                <w:color w:val="000000"/>
-                <w:sz w:val="24"/>
-                <w:szCs w:val="24"/>
-              </w:rPr>
-              <w:t>0.174379</w:t>
+                <w:rFonts w:ascii="Calibri" w:hAnsi="Calibri" w:cs="Calibri"/>
+                <w:color w:val="000000"/>
+              </w:rPr>
+              <w:t>0.174</w:t>
             </w:r>
           </w:p>
         </w:tc>
@@ -3269,11 +3472,10 @@
       <w:tr>
         <w:trPr>
           <w:trHeight w:val="320"/>
-          <w:jc w:val="center"/>
         </w:trPr>
         <w:tc>
           <w:tcPr>
-            <w:tcW w:w="2240" w:type="dxa"/>
+            <w:tcW w:w="2278" w:type="dxa"/>
             <w:tcBorders>
               <w:top w:val="nil"/>
               <w:left w:val="single" w:sz="4" w:space="0" w:color="auto"/>
@@ -3282,7 +3484,7 @@
             </w:tcBorders>
             <w:shd w:val="clear" w:color="auto" w:fill="auto"/>
             <w:noWrap/>
-            <w:vAlign w:val="bottom"/>
+            <w:vAlign w:val="center"/>
             <w:hideMark/>
           </w:tcPr>
           <w:p>
@@ -3291,8 +3493,6 @@
               <w:rPr>
                 <w:rFonts w:ascii="Calibri" w:eastAsia="Times New Roman" w:hAnsi="Calibri" w:cs="Calibri"/>
                 <w:color w:val="000000"/>
-                <w:sz w:val="24"/>
-                <w:szCs w:val="24"/>
               </w:rPr>
             </w:pPr>
             <w:proofErr w:type="spellStart"/>
@@ -3300,8 +3500,6 @@
               <w:rPr>
                 <w:rFonts w:ascii="Calibri" w:eastAsia="Times New Roman" w:hAnsi="Calibri" w:cs="Calibri"/>
                 <w:color w:val="000000"/>
-                <w:sz w:val="24"/>
-                <w:szCs w:val="24"/>
               </w:rPr>
               <w:t>p_mortgageint_nr</w:t>
             </w:r>
@@ -3319,7 +3517,7 @@
             </w:tcBorders>
             <w:shd w:val="clear" w:color="auto" w:fill="auto"/>
             <w:noWrap/>
-            <w:vAlign w:val="bottom"/>
+            <w:vAlign w:val="center"/>
             <w:hideMark/>
           </w:tcPr>
           <w:p>
@@ -3328,18 +3526,14 @@
               <w:rPr>
                 <w:rFonts w:ascii="Calibri" w:eastAsia="Times New Roman" w:hAnsi="Calibri" w:cs="Calibri"/>
                 <w:color w:val="000000"/>
-                <w:sz w:val="24"/>
-                <w:szCs w:val="24"/>
               </w:rPr>
             </w:pPr>
             <w:r>
               <w:rPr>
-                <w:rFonts w:ascii="Calibri" w:eastAsia="Times New Roman" w:hAnsi="Calibri" w:cs="Calibri"/>
-                <w:color w:val="000000"/>
-                <w:sz w:val="24"/>
-                <w:szCs w:val="24"/>
-              </w:rPr>
-              <w:t>0.01953568</w:t>
+                <w:rFonts w:ascii="Calibri" w:hAnsi="Calibri" w:cs="Calibri"/>
+                <w:color w:val="000000"/>
+              </w:rPr>
+              <w:t>0.020</w:t>
             </w:r>
           </w:p>
         </w:tc>
@@ -3347,11 +3541,10 @@
       <w:tr>
         <w:trPr>
           <w:trHeight w:val="320"/>
-          <w:jc w:val="center"/>
         </w:trPr>
         <w:tc>
           <w:tcPr>
-            <w:tcW w:w="2240" w:type="dxa"/>
+            <w:tcW w:w="2278" w:type="dxa"/>
             <w:tcBorders>
               <w:top w:val="nil"/>
               <w:left w:val="single" w:sz="4" w:space="0" w:color="auto"/>
@@ -3360,7 +3553,7 @@
             </w:tcBorders>
             <w:shd w:val="clear" w:color="auto" w:fill="auto"/>
             <w:noWrap/>
-            <w:vAlign w:val="bottom"/>
+            <w:vAlign w:val="center"/>
             <w:hideMark/>
           </w:tcPr>
           <w:p>
@@ -3369,8 +3562,6 @@
               <w:rPr>
                 <w:rFonts w:ascii="Calibri" w:eastAsia="Times New Roman" w:hAnsi="Calibri" w:cs="Calibri"/>
                 <w:color w:val="000000"/>
-                <w:sz w:val="24"/>
-                <w:szCs w:val="24"/>
               </w:rPr>
             </w:pPr>
             <w:proofErr w:type="spellStart"/>
@@ -3378,8 +3569,6 @@
               <w:rPr>
                 <w:rFonts w:ascii="Calibri" w:eastAsia="Times New Roman" w:hAnsi="Calibri" w:cs="Calibri"/>
                 <w:color w:val="000000"/>
-                <w:sz w:val="24"/>
-                <w:szCs w:val="24"/>
               </w:rPr>
               <w:t>inctax_amt</w:t>
             </w:r>
@@ -3397,7 +3586,7 @@
             </w:tcBorders>
             <w:shd w:val="clear" w:color="auto" w:fill="auto"/>
             <w:noWrap/>
-            <w:vAlign w:val="bottom"/>
+            <w:vAlign w:val="center"/>
             <w:hideMark/>
           </w:tcPr>
           <w:p>
@@ -3406,18 +3595,14 @@
               <w:rPr>
                 <w:rFonts w:ascii="Calibri" w:eastAsia="Times New Roman" w:hAnsi="Calibri" w:cs="Calibri"/>
                 <w:color w:val="000000"/>
-                <w:sz w:val="24"/>
-                <w:szCs w:val="24"/>
               </w:rPr>
             </w:pPr>
             <w:r>
               <w:rPr>
-                <w:rFonts w:ascii="Calibri" w:eastAsia="Times New Roman" w:hAnsi="Calibri" w:cs="Calibri"/>
-                <w:color w:val="000000"/>
-                <w:sz w:val="24"/>
-                <w:szCs w:val="24"/>
-              </w:rPr>
-              <w:t>0.291542</w:t>
+                <w:rFonts w:ascii="Calibri" w:hAnsi="Calibri" w:cs="Calibri"/>
+                <w:color w:val="000000"/>
+              </w:rPr>
+              <w:t>0.292</w:t>
             </w:r>
           </w:p>
         </w:tc>
@@ -3425,11 +3610,10 @@
       <w:tr>
         <w:trPr>
           <w:trHeight w:val="320"/>
-          <w:jc w:val="center"/>
         </w:trPr>
         <w:tc>
           <w:tcPr>
-            <w:tcW w:w="2240" w:type="dxa"/>
+            <w:tcW w:w="2278" w:type="dxa"/>
             <w:tcBorders>
               <w:top w:val="nil"/>
               <w:left w:val="single" w:sz="4" w:space="0" w:color="auto"/>
@@ -3438,7 +3622,7 @@
             </w:tcBorders>
             <w:shd w:val="clear" w:color="auto" w:fill="auto"/>
             <w:noWrap/>
-            <w:vAlign w:val="bottom"/>
+            <w:vAlign w:val="center"/>
             <w:hideMark/>
           </w:tcPr>
           <w:p>
@@ -3447,8 +3631,6 @@
               <w:rPr>
                 <w:rFonts w:ascii="Calibri" w:eastAsia="Times New Roman" w:hAnsi="Calibri" w:cs="Calibri"/>
                 <w:color w:val="000000"/>
-                <w:sz w:val="24"/>
-                <w:szCs w:val="24"/>
               </w:rPr>
             </w:pPr>
             <w:proofErr w:type="spellStart"/>
@@ -3456,8 +3638,6 @@
               <w:rPr>
                 <w:rFonts w:ascii="Calibri" w:eastAsia="Times New Roman" w:hAnsi="Calibri" w:cs="Calibri"/>
                 <w:color w:val="000000"/>
-                <w:sz w:val="24"/>
-                <w:szCs w:val="24"/>
               </w:rPr>
               <w:t>p_unemploy_nr</w:t>
             </w:r>
@@ -3475,7 +3655,7 @@
             </w:tcBorders>
             <w:shd w:val="clear" w:color="auto" w:fill="auto"/>
             <w:noWrap/>
-            <w:vAlign w:val="bottom"/>
+            <w:vAlign w:val="center"/>
             <w:hideMark/>
           </w:tcPr>
           <w:p>
@@ -3484,18 +3664,14 @@
               <w:rPr>
                 <w:rFonts w:ascii="Calibri" w:eastAsia="Times New Roman" w:hAnsi="Calibri" w:cs="Calibri"/>
                 <w:color w:val="000000"/>
-                <w:sz w:val="24"/>
-                <w:szCs w:val="24"/>
               </w:rPr>
             </w:pPr>
             <w:r>
               <w:rPr>
-                <w:rFonts w:ascii="Calibri" w:eastAsia="Times New Roman" w:hAnsi="Calibri" w:cs="Calibri"/>
-                <w:color w:val="000000"/>
-                <w:sz w:val="24"/>
-                <w:szCs w:val="24"/>
-              </w:rPr>
-              <w:t>-0.1762431</w:t>
+                <w:rFonts w:ascii="Calibri" w:hAnsi="Calibri" w:cs="Calibri"/>
+                <w:color w:val="000000"/>
+              </w:rPr>
+              <w:t>-0.176</w:t>
             </w:r>
           </w:p>
         </w:tc>
@@ -3503,11 +3679,10 @@
       <w:tr>
         <w:trPr>
           <w:trHeight w:val="320"/>
-          <w:jc w:val="center"/>
         </w:trPr>
         <w:tc>
           <w:tcPr>
-            <w:tcW w:w="2240" w:type="dxa"/>
+            <w:tcW w:w="2278" w:type="dxa"/>
             <w:tcBorders>
               <w:top w:val="nil"/>
               <w:left w:val="single" w:sz="4" w:space="0" w:color="auto"/>
@@ -3516,7 +3691,7 @@
             </w:tcBorders>
             <w:shd w:val="clear" w:color="auto" w:fill="auto"/>
             <w:noWrap/>
-            <w:vAlign w:val="bottom"/>
+            <w:vAlign w:val="center"/>
             <w:hideMark/>
           </w:tcPr>
           <w:p>
@@ -3525,8 +3700,6 @@
               <w:rPr>
                 <w:rFonts w:ascii="Calibri" w:eastAsia="Times New Roman" w:hAnsi="Calibri" w:cs="Calibri"/>
                 <w:color w:val="000000"/>
-                <w:sz w:val="24"/>
-                <w:szCs w:val="24"/>
               </w:rPr>
             </w:pPr>
             <w:proofErr w:type="spellStart"/>
@@ -3534,8 +3707,6 @@
               <w:rPr>
                 <w:rFonts w:ascii="Calibri" w:eastAsia="Times New Roman" w:hAnsi="Calibri" w:cs="Calibri"/>
                 <w:color w:val="000000"/>
-                <w:sz w:val="24"/>
-                <w:szCs w:val="24"/>
               </w:rPr>
               <w:t>agi_amt</w:t>
             </w:r>
@@ -3553,7 +3724,7 @@
             </w:tcBorders>
             <w:shd w:val="clear" w:color="auto" w:fill="auto"/>
             <w:noWrap/>
-            <w:vAlign w:val="bottom"/>
+            <w:vAlign w:val="center"/>
             <w:hideMark/>
           </w:tcPr>
           <w:p>
@@ -3562,18 +3733,14 @@
               <w:rPr>
                 <w:rFonts w:ascii="Calibri" w:eastAsia="Times New Roman" w:hAnsi="Calibri" w:cs="Calibri"/>
                 <w:color w:val="000000"/>
-                <w:sz w:val="24"/>
-                <w:szCs w:val="24"/>
               </w:rPr>
             </w:pPr>
             <w:r>
               <w:rPr>
-                <w:rFonts w:ascii="Calibri" w:eastAsia="Times New Roman" w:hAnsi="Calibri" w:cs="Calibri"/>
-                <w:color w:val="000000"/>
-                <w:sz w:val="24"/>
-                <w:szCs w:val="24"/>
-              </w:rPr>
-              <w:t>0.2881211</w:t>
+                <w:rFonts w:ascii="Calibri" w:hAnsi="Calibri" w:cs="Calibri"/>
+                <w:color w:val="000000"/>
+              </w:rPr>
+              <w:t>0.288</w:t>
             </w:r>
           </w:p>
         </w:tc>
@@ -3581,11 +3748,10 @@
       <w:tr>
         <w:trPr>
           <w:trHeight w:val="320"/>
-          <w:jc w:val="center"/>
         </w:trPr>
         <w:tc>
           <w:tcPr>
-            <w:tcW w:w="2240" w:type="dxa"/>
+            <w:tcW w:w="2278" w:type="dxa"/>
             <w:tcBorders>
               <w:top w:val="nil"/>
               <w:left w:val="single" w:sz="4" w:space="0" w:color="auto"/>
@@ -3594,7 +3760,7 @@
             </w:tcBorders>
             <w:shd w:val="clear" w:color="auto" w:fill="auto"/>
             <w:noWrap/>
-            <w:vAlign w:val="bottom"/>
+            <w:vAlign w:val="center"/>
             <w:hideMark/>
           </w:tcPr>
           <w:p>
@@ -3603,8 +3769,6 @@
               <w:rPr>
                 <w:rFonts w:ascii="Calibri" w:eastAsia="Times New Roman" w:hAnsi="Calibri" w:cs="Calibri"/>
                 <w:color w:val="000000"/>
-                <w:sz w:val="24"/>
-                <w:szCs w:val="24"/>
               </w:rPr>
             </w:pPr>
             <w:proofErr w:type="spellStart"/>
@@ -3612,8 +3776,6 @@
               <w:rPr>
                 <w:rFonts w:ascii="Calibri" w:eastAsia="Times New Roman" w:hAnsi="Calibri" w:cs="Calibri"/>
                 <w:color w:val="000000"/>
-                <w:sz w:val="24"/>
-                <w:szCs w:val="24"/>
               </w:rPr>
               <w:t>num_dependents</w:t>
             </w:r>
@@ -3631,7 +3793,7 @@
             </w:tcBorders>
             <w:shd w:val="clear" w:color="auto" w:fill="auto"/>
             <w:noWrap/>
-            <w:vAlign w:val="bottom"/>
+            <w:vAlign w:val="center"/>
             <w:hideMark/>
           </w:tcPr>
           <w:p>
@@ -3640,18 +3802,14 @@
               <w:rPr>
                 <w:rFonts w:ascii="Calibri" w:eastAsia="Times New Roman" w:hAnsi="Calibri" w:cs="Calibri"/>
                 <w:color w:val="000000"/>
-                <w:sz w:val="24"/>
-                <w:szCs w:val="24"/>
               </w:rPr>
             </w:pPr>
             <w:r>
               <w:rPr>
-                <w:rFonts w:ascii="Calibri" w:eastAsia="Times New Roman" w:hAnsi="Calibri" w:cs="Calibri"/>
-                <w:color w:val="000000"/>
-                <w:sz w:val="24"/>
-                <w:szCs w:val="24"/>
-              </w:rPr>
-              <w:t>-0.143856</w:t>
+                <w:rFonts w:ascii="Calibri" w:hAnsi="Calibri" w:cs="Calibri"/>
+                <w:color w:val="000000"/>
+              </w:rPr>
+              <w:t>-0.144</w:t>
             </w:r>
           </w:p>
         </w:tc>
@@ -3659,11 +3817,10 @@
       <w:tr>
         <w:trPr>
           <w:trHeight w:val="320"/>
-          <w:jc w:val="center"/>
         </w:trPr>
         <w:tc>
           <w:tcPr>
-            <w:tcW w:w="2240" w:type="dxa"/>
+            <w:tcW w:w="2278" w:type="dxa"/>
             <w:tcBorders>
               <w:top w:val="nil"/>
               <w:left w:val="single" w:sz="4" w:space="0" w:color="auto"/>
@@ -3672,7 +3829,7 @@
             </w:tcBorders>
             <w:shd w:val="clear" w:color="auto" w:fill="auto"/>
             <w:noWrap/>
-            <w:vAlign w:val="bottom"/>
+            <w:vAlign w:val="center"/>
             <w:hideMark/>
           </w:tcPr>
           <w:p>
@@ -3681,8 +3838,6 @@
               <w:rPr>
                 <w:rFonts w:ascii="Calibri" w:eastAsia="Times New Roman" w:hAnsi="Calibri" w:cs="Calibri"/>
                 <w:color w:val="000000"/>
-                <w:sz w:val="24"/>
-                <w:szCs w:val="24"/>
               </w:rPr>
             </w:pPr>
             <w:proofErr w:type="spellStart"/>
@@ -3690,8 +3845,6 @@
               <w:rPr>
                 <w:rFonts w:ascii="Calibri" w:eastAsia="Times New Roman" w:hAnsi="Calibri" w:cs="Calibri"/>
                 <w:color w:val="000000"/>
-                <w:sz w:val="24"/>
-                <w:szCs w:val="24"/>
               </w:rPr>
               <w:t>p_re_taxes_nr</w:t>
             </w:r>
@@ -3709,7 +3862,7 @@
             </w:tcBorders>
             <w:shd w:val="clear" w:color="auto" w:fill="auto"/>
             <w:noWrap/>
-            <w:vAlign w:val="bottom"/>
+            <w:vAlign w:val="center"/>
             <w:hideMark/>
           </w:tcPr>
           <w:p>
@@ -3718,18 +3871,14 @@
               <w:rPr>
                 <w:rFonts w:ascii="Calibri" w:eastAsia="Times New Roman" w:hAnsi="Calibri" w:cs="Calibri"/>
                 <w:color w:val="000000"/>
-                <w:sz w:val="24"/>
-                <w:szCs w:val="24"/>
               </w:rPr>
             </w:pPr>
             <w:r>
               <w:rPr>
-                <w:rFonts w:ascii="Calibri" w:eastAsia="Times New Roman" w:hAnsi="Calibri" w:cs="Calibri"/>
-                <w:color w:val="000000"/>
-                <w:sz w:val="24"/>
-                <w:szCs w:val="24"/>
-              </w:rPr>
-              <w:t>0.03216881</w:t>
+                <w:rFonts w:ascii="Calibri" w:hAnsi="Calibri" w:cs="Calibri"/>
+                <w:color w:val="000000"/>
+              </w:rPr>
+              <w:t>0.032</w:t>
             </w:r>
           </w:p>
         </w:tc>
@@ -3737,11 +3886,10 @@
       <w:tr>
         <w:trPr>
           <w:trHeight w:val="320"/>
-          <w:jc w:val="center"/>
         </w:trPr>
         <w:tc>
           <w:tcPr>
-            <w:tcW w:w="2240" w:type="dxa"/>
+            <w:tcW w:w="2278" w:type="dxa"/>
             <w:tcBorders>
               <w:top w:val="nil"/>
               <w:left w:val="single" w:sz="4" w:space="0" w:color="auto"/>
@@ -3750,7 +3898,7 @@
             </w:tcBorders>
             <w:shd w:val="clear" w:color="auto" w:fill="auto"/>
             <w:noWrap/>
-            <w:vAlign w:val="bottom"/>
+            <w:vAlign w:val="center"/>
             <w:hideMark/>
           </w:tcPr>
           <w:p>
@@ -3759,8 +3907,6 @@
               <w:rPr>
                 <w:rFonts w:ascii="Calibri" w:eastAsia="Times New Roman" w:hAnsi="Calibri" w:cs="Calibri"/>
                 <w:color w:val="000000"/>
-                <w:sz w:val="24"/>
-                <w:szCs w:val="24"/>
               </w:rPr>
             </w:pPr>
             <w:proofErr w:type="spellStart"/>
@@ -3768,8 +3914,6 @@
               <w:rPr>
                 <w:rFonts w:ascii="Calibri" w:eastAsia="Times New Roman" w:hAnsi="Calibri" w:cs="Calibri"/>
                 <w:color w:val="000000"/>
-                <w:sz w:val="24"/>
-                <w:szCs w:val="24"/>
               </w:rPr>
               <w:t>agi_bucket</w:t>
             </w:r>
@@ -3787,7 +3931,7 @@
             </w:tcBorders>
             <w:shd w:val="clear" w:color="auto" w:fill="auto"/>
             <w:noWrap/>
-            <w:vAlign w:val="bottom"/>
+            <w:vAlign w:val="center"/>
             <w:hideMark/>
           </w:tcPr>
           <w:p>
@@ -3796,18 +3940,14 @@
               <w:rPr>
                 <w:rFonts w:ascii="Calibri" w:eastAsia="Times New Roman" w:hAnsi="Calibri" w:cs="Calibri"/>
                 <w:color w:val="000000"/>
-                <w:sz w:val="24"/>
-                <w:szCs w:val="24"/>
               </w:rPr>
             </w:pPr>
             <w:r>
               <w:rPr>
-                <w:rFonts w:ascii="Calibri" w:eastAsia="Times New Roman" w:hAnsi="Calibri" w:cs="Calibri"/>
-                <w:color w:val="000000"/>
-                <w:sz w:val="24"/>
-                <w:szCs w:val="24"/>
-              </w:rPr>
-              <w:t>0.219463</w:t>
+                <w:rFonts w:ascii="Calibri" w:hAnsi="Calibri" w:cs="Calibri"/>
+                <w:color w:val="000000"/>
+              </w:rPr>
+              <w:t>0.219</w:t>
             </w:r>
           </w:p>
         </w:tc>
@@ -3872,6 +4012,7 @@
       <w:r>
         <w:rPr>
           <w:rFonts w:eastAsiaTheme="minorEastAsia"/>
+          <w:noProof/>
         </w:rPr>
         <w:drawing>
           <wp:inline distT="0" distB="0" distL="0" distR="0" wp14:anchorId="322F0403" wp14:editId="59CF9C53">
@@ -3889,7 +4030,7 @@
                     <pic:cNvPicPr/>
                   </pic:nvPicPr>
                   <pic:blipFill>
-                    <a:blip r:embed="rId16"/>
+                    <a:blip r:embed="rId13"/>
                     <a:stretch>
                       <a:fillRect/>
                     </a:stretch>
@@ -4031,7 +4172,27 @@
         <w:rPr>
           <w:rFonts w:eastAsiaTheme="minorEastAsia"/>
         </w:rPr>
-        <w:t>Finally, we’ve made significant initial progress on model development and selection. We have identified models that we want to test, developed a rough R framework for modeling, and trained initial linear models as a point of reference.</w:t>
+        <w:t xml:space="preserve">Finally, we’ve made significant initial progress on model development and selection. We have identified models that we want to </w:t>
+      </w:r>
+      <w:proofErr w:type="gramStart"/>
+      <w:r>
+        <w:rPr>
+          <w:rFonts w:eastAsiaTheme="minorEastAsia"/>
+        </w:rPr>
+        <w:t xml:space="preserve">test, </w:t>
+      </w:r>
+      <w:r>
+        <w:rPr>
+          <w:rFonts w:eastAsiaTheme="minorEastAsia"/>
+        </w:rPr>
+        <w:t>and</w:t>
+      </w:r>
+      <w:proofErr w:type="gramEnd"/>
+      <w:r>
+        <w:rPr>
+          <w:rFonts w:eastAsiaTheme="minorEastAsia"/>
+        </w:rPr>
+        <w:t xml:space="preserve"> developed a rough framework in R for how we want to build and test the models.</w:t>
       </w:r>
     </w:p>
     <w:p>
@@ -4045,28 +4206,14 @@
         <w:rPr>
           <w:rFonts w:eastAsiaTheme="minorEastAsia"/>
         </w:rPr>
-        <w:t xml:space="preserve">From a model type standpoint, we’re going to evaluate a combination </w:t>
-      </w:r>
-      <w:proofErr w:type="gramStart"/>
-      <w:r>
-        <w:rPr>
-          <w:rFonts w:eastAsiaTheme="minorEastAsia"/>
-        </w:rPr>
-        <w:t>of  linear</w:t>
-      </w:r>
-      <w:proofErr w:type="gramEnd"/>
-      <w:r>
-        <w:rPr>
-          <w:rFonts w:eastAsiaTheme="minorEastAsia"/>
-        </w:rPr>
-        <w:t xml:space="preserve"> models and tree-based models. Specifically, we’re going to build multiple linear regression, LASSO regression, random forest, and boosting regression </w:t>
+        <w:t xml:space="preserve">From a model type standpoint, we’re going to evaluate a combination of linear models and tree-based models. Specifically, we’re going to build multiple linear regression, LASSO regression, random forest, and boosting regression models. The multiple linear regression and LASSO models will help us understand specific predictor-DV relationships </w:t>
       </w:r>
       <w:r>
         <w:rPr>
           <w:rFonts w:eastAsiaTheme="minorEastAsia"/>
         </w:rPr>
         <w:lastRenderedPageBreak/>
-        <w:t>models. The multiple linear regression and LASSO models will help us understand specific predictor-DV relationships through coefficient analysis, but we expect the tree-based models to be much stronger, given the unknown interaction and nonlinear relationships between predictors and the response.</w:t>
+        <w:t>through coefficient analysis, but we expect the tree-based models to be much stronger, given the unknown interaction and nonlinear relationships between predictors and the response.</w:t>
       </w:r>
     </w:p>
     <w:p>
@@ -4252,7 +4399,7 @@
         <w:rPr>
           <w:rFonts w:eastAsiaTheme="minorEastAsia"/>
         </w:rPr>
-        <w:t xml:space="preserve">]. In addition, based on their correlations, the tax features related to affluency (AGI, taxable income amounts) seem to have the most potential to provide signal to the model. Finally, we theorize that tree-based models will far outperform linear models due to their ability to pick up nonlinear signal and predictor interactions without explicit interaction terms. Based on what we’re seeing from the linear models, [X] </w:t>
+        <w:t xml:space="preserve">]. In addition, based on their correlations, the tax features related to affluency (AGI, taxable income amounts) seem to have the most potential to provide signal to the model. Finally, we theorize that tree-based models will far outperform linear models due to their ability to pick up nonlinear signal and predictor interactions without explicit interaction terms. </w:t>
       </w:r>
     </w:p>
     <w:p>
@@ -4488,19 +4635,7 @@
         <w:rPr>
           <w:rFonts w:eastAsiaTheme="minorEastAsia"/>
         </w:rPr>
-        <w:t>[2] “</w:t>
-      </w:r>
-      <w:r>
-        <w:rPr>
-          <w:rFonts w:eastAsiaTheme="minorEastAsia"/>
-        </w:rPr>
-        <w:t>Predicting House Prices with Spatial Dependence: A Comparison of Alternative Methods</w:t>
-      </w:r>
-      <w:r>
-        <w:rPr>
-          <w:rFonts w:eastAsiaTheme="minorEastAsia"/>
-        </w:rPr>
-        <w:t xml:space="preserve">”; Steven Bourassa, Eva </w:t>
+        <w:t xml:space="preserve">[2] “Predicting House Prices with Spatial Dependence: A Comparison of Alternative Methods”; Steven Bourassa, Eva </w:t>
       </w:r>
       <w:proofErr w:type="spellStart"/>
       <w:r>
@@ -4528,13 +4663,7 @@
         <w:rPr>
           <w:rFonts w:eastAsiaTheme="minorEastAsia"/>
         </w:rPr>
-        <w:t xml:space="preserve">; </w:t>
-      </w:r>
-      <w:r>
-        <w:rPr>
-          <w:rFonts w:eastAsiaTheme="minorEastAsia"/>
-        </w:rPr>
-        <w:t>https://www.tandfonline.com/doi/abs/10.1080/10835547.2010.12091276</w:t>
+        <w:t>; https://www.tandfonline.com/doi/abs/10.1080/10835547.2010.12091276</w:t>
       </w:r>
     </w:p>
     <w:sectPr>
@@ -4545,46 +4674,6 @@
     </w:sectPr>
   </w:body>
 </w:document>
-</file>
-
-<file path=word/comments.xml><?xml version="1.0" encoding="utf-8"?>
-<w:comments xmlns:wpc="http://schemas.microsoft.com/office/word/2010/wordprocessingCanvas" xmlns:cx="http://schemas.microsoft.com/office/drawing/2014/chartex" xmlns:cx1="http://schemas.microsoft.com/office/drawing/2015/9/8/chartex" xmlns:cx2="http://schemas.microsoft.com/office/drawing/2015/10/21/chartex" xmlns:cx3="http://schemas.microsoft.com/office/drawing/2016/5/9/chartex" xmlns:cx4="http://schemas.microsoft.com/office/drawing/2016/5/10/chartex" xmlns:cx5="http://schemas.microsoft.com/office/drawing/2016/5/11/chartex" xmlns:cx6="http://schemas.microsoft.com/office/drawing/2016/5/12/chartex" xmlns:cx7="http://schemas.microsoft.com/office/drawing/2016/5/13/chartex" xmlns:cx8="http://schemas.microsoft.com/office/drawing/2016/5/14/chartex" xmlns:mc="http://schemas.openxmlformats.org/markup-compatibility/2006" xmlns:aink="http://schemas.microsoft.com/office/drawing/2016/ink" xmlns:am3d="http://schemas.microsoft.com/office/drawing/2017/model3d" xmlns:o="urn:schemas-microsoft-com:office:office" xmlns:oel="http://schemas.microsoft.com/office/2019/extlst" xmlns:r="http://schemas.openxmlformats.org/officeDocument/2006/relationships" xmlns:m="http://schemas.openxmlformats.org/officeDocument/2006/math" xmlns:v="urn:schemas-microsoft-com:vml" xmlns:wp14="http://schemas.microsoft.com/office/word/2010/wordprocessingDrawing" xmlns:wp="http://schemas.openxmlformats.org/drawingml/2006/wordprocessingDrawing" xmlns:w10="urn:schemas-microsoft-com:office:word" xmlns:w="http://schemas.openxmlformats.org/wordprocessingml/2006/main" xmlns:w14="http://schemas.microsoft.com/office/word/2010/wordml" xmlns:w15="http://schemas.microsoft.com/office/word/2012/wordml" xmlns:w16cex="http://schemas.microsoft.com/office/word/2018/wordml/cex" xmlns:w16cid="http://schemas.microsoft.com/office/word/2016/wordml/cid" xmlns:w16="http://schemas.microsoft.com/office/word/2018/wordml" xmlns:w16sdtdh="http://schemas.microsoft.com/office/word/2020/wordml/sdtdatahash" xmlns:w16se="http://schemas.microsoft.com/office/word/2015/wordml/symex" xmlns:wpg="http://schemas.microsoft.com/office/word/2010/wordprocessingGroup" xmlns:wpi="http://schemas.microsoft.com/office/word/2010/wordprocessingInk" xmlns:wne="http://schemas.microsoft.com/office/word/2006/wordml" xmlns:wps="http://schemas.microsoft.com/office/word/2010/wordprocessingShape" mc:Ignorable="w14 w15 w16se w16cid w16 w16cex w16sdtdh wp14">
-  <w:comment w:id="0" w:author="Taylor, Andrew S" w:date="2022-10-27T13:07:00Z" w:initials="TAS">
-    <w:p>
-      <w:r>
-        <w:rPr>
-          <w:rStyle w:val="CommentReference"/>
-        </w:rPr>
-        <w:annotationRef/>
-      </w:r>
-      <w:r>
-        <w:rPr>
-          <w:sz w:val="20"/>
-          <w:szCs w:val="20"/>
-        </w:rPr>
-        <w:t>Andrew to recreate David’s zip code Tableau, w/ merged dataset</w:t>
-      </w:r>
-    </w:p>
-  </w:comment>
-</w:comments>
-</file>
-
-<file path=word/commentsExtended.xml><?xml version="1.0" encoding="utf-8"?>
-<w15:commentsEx xmlns:wpc="http://schemas.microsoft.com/office/word/2010/wordprocessingCanvas" xmlns:cx="http://schemas.microsoft.com/office/drawing/2014/chartex" xmlns:cx1="http://schemas.microsoft.com/office/drawing/2015/9/8/chartex" xmlns:cx2="http://schemas.microsoft.com/office/drawing/2015/10/21/chartex" xmlns:cx3="http://schemas.microsoft.com/office/drawing/2016/5/9/chartex" xmlns:cx4="http://schemas.microsoft.com/office/drawing/2016/5/10/chartex" xmlns:cx5="http://schemas.microsoft.com/office/drawing/2016/5/11/chartex" xmlns:cx6="http://schemas.microsoft.com/office/drawing/2016/5/12/chartex" xmlns:cx7="http://schemas.microsoft.com/office/drawing/2016/5/13/chartex" xmlns:cx8="http://schemas.microsoft.com/office/drawing/2016/5/14/chartex" xmlns:mc="http://schemas.openxmlformats.org/markup-compatibility/2006" xmlns:aink="http://schemas.microsoft.com/office/drawing/2016/ink" xmlns:am3d="http://schemas.microsoft.com/office/drawing/2017/model3d" xmlns:o="urn:schemas-microsoft-com:office:office" xmlns:oel="http://schemas.microsoft.com/office/2019/extlst" xmlns:r="http://schemas.openxmlformats.org/officeDocument/2006/relationships" xmlns:m="http://schemas.openxmlformats.org/officeDocument/2006/math" xmlns:v="urn:schemas-microsoft-com:vml" xmlns:wp14="http://schemas.microsoft.com/office/word/2010/wordprocessingDrawing" xmlns:wp="http://schemas.openxmlformats.org/drawingml/2006/wordprocessingDrawing" xmlns:w10="urn:schemas-microsoft-com:office:word" xmlns:w="http://schemas.openxmlformats.org/wordprocessingml/2006/main" xmlns:w14="http://schemas.microsoft.com/office/word/2010/wordml" xmlns:w15="http://schemas.microsoft.com/office/word/2012/wordml" xmlns:w16cex="http://schemas.microsoft.com/office/word/2018/wordml/cex" xmlns:w16cid="http://schemas.microsoft.com/office/word/2016/wordml/cid" xmlns:w16="http://schemas.microsoft.com/office/word/2018/wordml" xmlns:w16sdtdh="http://schemas.microsoft.com/office/word/2020/wordml/sdtdatahash" xmlns:w16se="http://schemas.microsoft.com/office/word/2015/wordml/symex" xmlns:wpg="http://schemas.microsoft.com/office/word/2010/wordprocessingGroup" xmlns:wpi="http://schemas.microsoft.com/office/word/2010/wordprocessingInk" xmlns:wne="http://schemas.microsoft.com/office/word/2006/wordml" xmlns:wps="http://schemas.microsoft.com/office/word/2010/wordprocessingShape" mc:Ignorable="w14 w15 w16se w16cid w16 w16cex w16sdtdh wp14">
-  <w15:commentEx w15:paraId="1D14DB1C" w15:done="0"/>
-</w15:commentsEx>
-</file>
-
-<file path=word/commentsExtensible.xml><?xml version="1.0" encoding="utf-8"?>
-<w16cex:commentsExtensible xmlns:wpc="http://schemas.microsoft.com/office/word/2010/wordprocessingCanvas" xmlns:cx="http://schemas.microsoft.com/office/drawing/2014/chartex" xmlns:cx1="http://schemas.microsoft.com/office/drawing/2015/9/8/chartex" xmlns:cx2="http://schemas.microsoft.com/office/drawing/2015/10/21/chartex" xmlns:cx3="http://schemas.microsoft.com/office/drawing/2016/5/9/chartex" xmlns:cx4="http://schemas.microsoft.com/office/drawing/2016/5/10/chartex" xmlns:cx5="http://schemas.microsoft.com/office/drawing/2016/5/11/chartex" xmlns:cx6="http://schemas.microsoft.com/office/drawing/2016/5/12/chartex" xmlns:cx7="http://schemas.microsoft.com/office/drawing/2016/5/13/chartex" xmlns:cx8="http://schemas.microsoft.com/office/drawing/2016/5/14/chartex" xmlns:mc="http://schemas.openxmlformats.org/markup-compatibility/2006" xmlns:aink="http://schemas.microsoft.com/office/drawing/2016/ink" xmlns:am3d="http://schemas.microsoft.com/office/drawing/2017/model3d" xmlns:o="urn:schemas-microsoft-com:office:office" xmlns:oel="http://schemas.microsoft.com/office/2019/extlst" xmlns:r="http://schemas.openxmlformats.org/officeDocument/2006/relationships" xmlns:m="http://schemas.openxmlformats.org/officeDocument/2006/math" xmlns:v="urn:schemas-microsoft-com:vml" xmlns:wp14="http://schemas.microsoft.com/office/word/2010/wordprocessingDrawing" xmlns:wp="http://schemas.openxmlformats.org/drawingml/2006/wordprocessingDrawing" xmlns:w10="urn:schemas-microsoft-com:office:word" xmlns:w="http://schemas.openxmlformats.org/wordprocessingml/2006/main" xmlns:w14="http://schemas.microsoft.com/office/word/2010/wordml" xmlns:w15="http://schemas.microsoft.com/office/word/2012/wordml" xmlns:w16cex="http://schemas.microsoft.com/office/word/2018/wordml/cex" xmlns:w16cid="http://schemas.microsoft.com/office/word/2016/wordml/cid" xmlns:w16="http://schemas.microsoft.com/office/word/2018/wordml" xmlns:w16sdtdh="http://schemas.microsoft.com/office/word/2020/wordml/sdtdatahash" xmlns:w16se="http://schemas.microsoft.com/office/word/2015/wordml/symex" xmlns:wpg="http://schemas.microsoft.com/office/word/2010/wordprocessingGroup" xmlns:wpi="http://schemas.microsoft.com/office/word/2010/wordprocessingInk" xmlns:wne="http://schemas.microsoft.com/office/word/2006/wordml" xmlns:wps="http://schemas.microsoft.com/office/word/2010/wordprocessingShape" mc:Ignorable="w14 w15 w16se w16cid w16 w16cex w16sdtdh wp14">
-  <w16cex:commentExtensible w16cex:durableId="27050119" w16cex:dateUtc="2022-10-27T18:07:00Z"/>
-</w16cex:commentsExtensible>
-</file>
-
-<file path=word/commentsIds.xml><?xml version="1.0" encoding="utf-8"?>
-<w16cid:commentsIds xmlns:wpc="http://schemas.microsoft.com/office/word/2010/wordprocessingCanvas" xmlns:cx="http://schemas.microsoft.com/office/drawing/2014/chartex" xmlns:cx1="http://schemas.microsoft.com/office/drawing/2015/9/8/chartex" xmlns:cx2="http://schemas.microsoft.com/office/drawing/2015/10/21/chartex" xmlns:cx3="http://schemas.microsoft.com/office/drawing/2016/5/9/chartex" xmlns:cx4="http://schemas.microsoft.com/office/drawing/2016/5/10/chartex" xmlns:cx5="http://schemas.microsoft.com/office/drawing/2016/5/11/chartex" xmlns:cx6="http://schemas.microsoft.com/office/drawing/2016/5/12/chartex" xmlns:cx7="http://schemas.microsoft.com/office/drawing/2016/5/13/chartex" xmlns:cx8="http://schemas.microsoft.com/office/drawing/2016/5/14/chartex" xmlns:mc="http://schemas.openxmlformats.org/markup-compatibility/2006" xmlns:aink="http://schemas.microsoft.com/office/drawing/2016/ink" xmlns:am3d="http://schemas.microsoft.com/office/drawing/2017/model3d" xmlns:o="urn:schemas-microsoft-com:office:office" xmlns:oel="http://schemas.microsoft.com/office/2019/extlst" xmlns:r="http://schemas.openxmlformats.org/officeDocument/2006/relationships" xmlns:m="http://schemas.openxmlformats.org/officeDocument/2006/math" xmlns:v="urn:schemas-microsoft-com:vml" xmlns:wp14="http://schemas.microsoft.com/office/word/2010/wordprocessingDrawing" xmlns:wp="http://schemas.openxmlformats.org/drawingml/2006/wordprocessingDrawing" xmlns:w10="urn:schemas-microsoft-com:office:word" xmlns:w="http://schemas.openxmlformats.org/wordprocessingml/2006/main" xmlns:w14="http://schemas.microsoft.com/office/word/2010/wordml" xmlns:w15="http://schemas.microsoft.com/office/word/2012/wordml" xmlns:w16cex="http://schemas.microsoft.com/office/word/2018/wordml/cex" xmlns:w16cid="http://schemas.microsoft.com/office/word/2016/wordml/cid" xmlns:w16="http://schemas.microsoft.com/office/word/2018/wordml" xmlns:w16sdtdh="http://schemas.microsoft.com/office/word/2020/wordml/sdtdatahash" xmlns:w16se="http://schemas.microsoft.com/office/word/2015/wordml/symex" xmlns:wpg="http://schemas.microsoft.com/office/word/2010/wordprocessingGroup" xmlns:wpi="http://schemas.microsoft.com/office/word/2010/wordprocessingInk" xmlns:wne="http://schemas.microsoft.com/office/word/2006/wordml" xmlns:wps="http://schemas.microsoft.com/office/word/2010/wordprocessingShape" mc:Ignorable="w14 w15 w16se w16cid w16 w16cex w16sdtdh wp14">
-  <w16cid:commentId w16cid:paraId="1D14DB1C" w16cid:durableId="27050119"/>
-</w16cid:commentsIds>
 </file>
 
 <file path=word/numbering.xml><?xml version="1.0" encoding="utf-8"?>
@@ -5775,14 +5864,6 @@
     <w:abstractNumId w:val="2"/>
   </w:num>
 </w:numbering>
-</file>
-
-<file path=word/people.xml><?xml version="1.0" encoding="utf-8"?>
-<w15:people xmlns:wpc="http://schemas.microsoft.com/office/word/2010/wordprocessingCanvas" xmlns:cx="http://schemas.microsoft.com/office/drawing/2014/chartex" xmlns:cx1="http://schemas.microsoft.com/office/drawing/2015/9/8/chartex" xmlns:cx2="http://schemas.microsoft.com/office/drawing/2015/10/21/chartex" xmlns:cx3="http://schemas.microsoft.com/office/drawing/2016/5/9/chartex" xmlns:cx4="http://schemas.microsoft.com/office/drawing/2016/5/10/chartex" xmlns:cx5="http://schemas.microsoft.com/office/drawing/2016/5/11/chartex" xmlns:cx6="http://schemas.microsoft.com/office/drawing/2016/5/12/chartex" xmlns:cx7="http://schemas.microsoft.com/office/drawing/2016/5/13/chartex" xmlns:cx8="http://schemas.microsoft.com/office/drawing/2016/5/14/chartex" xmlns:mc="http://schemas.openxmlformats.org/markup-compatibility/2006" xmlns:aink="http://schemas.microsoft.com/office/drawing/2016/ink" xmlns:am3d="http://schemas.microsoft.com/office/drawing/2017/model3d" xmlns:o="urn:schemas-microsoft-com:office:office" xmlns:oel="http://schemas.microsoft.com/office/2019/extlst" xmlns:r="http://schemas.openxmlformats.org/officeDocument/2006/relationships" xmlns:m="http://schemas.openxmlformats.org/officeDocument/2006/math" xmlns:v="urn:schemas-microsoft-com:vml" xmlns:wp14="http://schemas.microsoft.com/office/word/2010/wordprocessingDrawing" xmlns:wp="http://schemas.openxmlformats.org/drawingml/2006/wordprocessingDrawing" xmlns:w10="urn:schemas-microsoft-com:office:word" xmlns:w="http://schemas.openxmlformats.org/wordprocessingml/2006/main" xmlns:w14="http://schemas.microsoft.com/office/word/2010/wordml" xmlns:w15="http://schemas.microsoft.com/office/word/2012/wordml" xmlns:w16cex="http://schemas.microsoft.com/office/word/2018/wordml/cex" xmlns:w16cid="http://schemas.microsoft.com/office/word/2016/wordml/cid" xmlns:w16="http://schemas.microsoft.com/office/word/2018/wordml" xmlns:w16sdtdh="http://schemas.microsoft.com/office/word/2020/wordml/sdtdatahash" xmlns:w16se="http://schemas.microsoft.com/office/word/2015/wordml/symex" xmlns:wpg="http://schemas.microsoft.com/office/word/2010/wordprocessingGroup" xmlns:wpi="http://schemas.microsoft.com/office/word/2010/wordprocessingInk" xmlns:wne="http://schemas.microsoft.com/office/word/2006/wordml" xmlns:wps="http://schemas.microsoft.com/office/word/2010/wordprocessingShape" mc:Ignorable="w14 w15 w16se w16cid w16 w16cex w16sdtdh wp14">
-  <w15:person w15:author="Taylor, Andrew S">
-    <w15:presenceInfo w15:providerId="AD" w15:userId="S::ataylor44@gatech.edu::96002dee-d737-492f-80a3-5a5e93759d09"/>
-  </w15:person>
-</w15:people>
 </file>
 
 <file path=word/styles.xml><?xml version="1.0" encoding="utf-8"?>
@@ -6577,6 +6658,17 @@
 </file>
 
 <file path=customXml/item1.xml><?xml version="1.0" encoding="utf-8"?>
+<p:properties xmlns:p="http://schemas.microsoft.com/office/2006/metadata/properties" xmlns:xsi="http://www.w3.org/2001/XMLSchema-instance" xmlns:pc="http://schemas.microsoft.com/office/infopath/2007/PartnerControls">
+  <documentManagement>
+    <TaxCatchAll xmlns="450df618-7d4b-43d7-b34e-74b5c7a43462" xsi:nil="true"/>
+    <lcf76f155ced4ddcb4097134ff3c332f xmlns="de9bbc79-9b5d-46b5-82d0-7e3a93713677">
+      <Terms xmlns="http://schemas.microsoft.com/office/infopath/2007/PartnerControls"/>
+    </lcf76f155ced4ddcb4097134ff3c332f>
+  </documentManagement>
+</p:properties>
+</file>
+
+<file path=customXml/item2.xml><?xml version="1.0" encoding="utf-8"?>
 <?mso-contentType ?>
 <FormTemplates xmlns="http://schemas.microsoft.com/sharepoint/v3/contenttype/forms">
   <Display>DocumentLibraryForm</Display>
@@ -6585,7 +6677,7 @@
 </FormTemplates>
 </file>
 
-<file path=customXml/item2.xml><?xml version="1.0" encoding="utf-8"?>
+<file path=customXml/item3.xml><?xml version="1.0" encoding="utf-8"?>
 <ct:contentTypeSchema xmlns:ct="http://schemas.microsoft.com/office/2006/metadata/contentType" xmlns:ma="http://schemas.microsoft.com/office/2006/metadata/properties/metaAttributes" ct:_="" ma:_="" ma:contentTypeName="Document" ma:contentTypeID="0x0101006BA7F10A01B7B34F813AB264C2315526" ma:contentTypeVersion="12" ma:contentTypeDescription="Create a new document." ma:contentTypeScope="" ma:versionID="a65b3b57df1b17e25eb486ae750eec72">
   <xsd:schema xmlns:xsd="http://www.w3.org/2001/XMLSchema" xmlns:xs="http://www.w3.org/2001/XMLSchema" xmlns:p="http://schemas.microsoft.com/office/2006/metadata/properties" xmlns:ns2="de9bbc79-9b5d-46b5-82d0-7e3a93713677" xmlns:ns3="450df618-7d4b-43d7-b34e-74b5c7a43462" targetNamespace="http://schemas.microsoft.com/office/2006/metadata/properties" ma:root="true" ma:fieldsID="3fc4c964e99659a7214a8dd3926f1430" ns2:_="" ns3:_="">
     <xsd:import namespace="de9bbc79-9b5d-46b5-82d0-7e3a93713677"/>
@@ -6788,18 +6880,18 @@
 </ct:contentTypeSchema>
 </file>
 
-<file path=customXml/item3.xml><?xml version="1.0" encoding="utf-8"?>
-<p:properties xmlns:p="http://schemas.microsoft.com/office/2006/metadata/properties" xmlns:xsi="http://www.w3.org/2001/XMLSchema-instance" xmlns:pc="http://schemas.microsoft.com/office/infopath/2007/PartnerControls">
-  <documentManagement>
-    <TaxCatchAll xmlns="450df618-7d4b-43d7-b34e-74b5c7a43462" xsi:nil="true"/>
-    <lcf76f155ced4ddcb4097134ff3c332f xmlns="de9bbc79-9b5d-46b5-82d0-7e3a93713677">
-      <Terms xmlns="http://schemas.microsoft.com/office/infopath/2007/PartnerControls"/>
-    </lcf76f155ced4ddcb4097134ff3c332f>
-  </documentManagement>
-</p:properties>
+<file path=customXml/itemProps1.xml><?xml version="1.0" encoding="utf-8"?>
+<ds:datastoreItem xmlns:ds="http://schemas.openxmlformats.org/officeDocument/2006/customXml" ds:itemID="{E44BDD72-12E9-46B2-B721-DD49B473EC7A}">
+  <ds:schemaRefs>
+    <ds:schemaRef ds:uri="http://schemas.microsoft.com/office/2006/metadata/properties"/>
+    <ds:schemaRef ds:uri="http://schemas.microsoft.com/office/infopath/2007/PartnerControls"/>
+    <ds:schemaRef ds:uri="450df618-7d4b-43d7-b34e-74b5c7a43462"/>
+    <ds:schemaRef ds:uri="de9bbc79-9b5d-46b5-82d0-7e3a93713677"/>
+  </ds:schemaRefs>
+</ds:datastoreItem>
 </file>
 
-<file path=customXml/itemProps1.xml><?xml version="1.0" encoding="utf-8"?>
+<file path=customXml/itemProps2.xml><?xml version="1.0" encoding="utf-8"?>
 <ds:datastoreItem xmlns:ds="http://schemas.openxmlformats.org/officeDocument/2006/customXml" ds:itemID="{1FBC6816-EE63-4147-B822-693321840396}">
   <ds:schemaRefs>
     <ds:schemaRef ds:uri="http://schemas.microsoft.com/sharepoint/v3/contenttype/forms"/>
@@ -6807,7 +6899,7 @@
 </ds:datastoreItem>
 </file>
 
-<file path=customXml/itemProps2.xml><?xml version="1.0" encoding="utf-8"?>
+<file path=customXml/itemProps3.xml><?xml version="1.0" encoding="utf-8"?>
 <ds:datastoreItem xmlns:ds="http://schemas.openxmlformats.org/officeDocument/2006/customXml" ds:itemID="{8469C361-0EDF-49FE-AF20-31E214369CA6}">
   <ds:schemaRefs>
     <ds:schemaRef ds:uri="http://schemas.microsoft.com/office/2006/metadata/contentType"/>
@@ -6824,15 +6916,4 @@
     <ds:schemaRef ds:uri="http://schemas.microsoft.com/internal/obd"/>
   </ds:schemaRefs>
 </ds:datastoreItem>
-</file>
-
-<file path=customXml/itemProps3.xml><?xml version="1.0" encoding="utf-8"?>
-<ds:datastoreItem xmlns:ds="http://schemas.openxmlformats.org/officeDocument/2006/customXml" ds:itemID="{E44BDD72-12E9-46B2-B721-DD49B473EC7A}">
-  <ds:schemaRefs>
-    <ds:schemaRef ds:uri="http://schemas.microsoft.com/office/2006/metadata/properties"/>
-    <ds:schemaRef ds:uri="http://schemas.microsoft.com/office/infopath/2007/PartnerControls"/>
-    <ds:schemaRef ds:uri="450df618-7d4b-43d7-b34e-74b5c7a43462"/>
-    <ds:schemaRef ds:uri="de9bbc79-9b5d-46b5-82d0-7e3a93713677"/>
-  </ds:schemaRefs>
-</ds:datastoreItem>
 </file>
</xml_diff>

<commit_message>
Final presentation and report update
</commit_message>
<xml_diff>
--- a/Progress Report/team48progressreport.docx
+++ b/Progress Report/team48progressreport.docx
@@ -36,29 +36,13 @@
         </w:rPr>
       </w:pPr>
       <w:r>
-        <w:t xml:space="preserve">David </w:t>
-      </w:r>
-      <w:proofErr w:type="spellStart"/>
-      <w:r>
-        <w:t>Fir</w:t>
+        <w:t>David Fir</w:t>
       </w:r>
       <w:r>
         <w:t>r</w:t>
       </w:r>
       <w:r>
-        <w:t>inicieli</w:t>
-      </w:r>
-      <w:proofErr w:type="spellEnd"/>
-      <w:r>
-        <w:t xml:space="preserve">, Eric </w:t>
-      </w:r>
-      <w:proofErr w:type="spellStart"/>
-      <w:r>
-        <w:t>Limeback</w:t>
-      </w:r>
-      <w:proofErr w:type="spellEnd"/>
-      <w:r>
-        <w:t>, Ashwin Spencer, Andrew Taylor</w:t>
+        <w:t>inicieli, Eric Limeback, Ashwin Spencer, Andrew Taylor</w:t>
       </w:r>
     </w:p>
     <w:p>
@@ -171,19 +155,19 @@
         <w:rPr>
           <w:rFonts w:eastAsiaTheme="minorEastAsia"/>
         </w:rPr>
-        <w:t xml:space="preserve">When homeowners list their house for sale, it can be very difficult to determine a fair valuation that might sell well in the market. No two houses are alike, and the value of the home is derived from a large combination of features like square footage, construction material, number of bedrooms, number of bathrooms, and much more. </w:t>
-      </w:r>
-      <w:r>
-        <w:rPr>
-          <w:rFonts w:eastAsiaTheme="minorEastAsia"/>
-        </w:rPr>
-        <w:t>Often</w:t>
-      </w:r>
-      <w:r>
-        <w:rPr>
-          <w:rFonts w:eastAsiaTheme="minorEastAsia"/>
-        </w:rPr>
-        <w:t>, sellers will look at comparable units in the neighborhood first to get a baseline price, which reaffirms just how difficult it can</w:t>
+        <w:t>When homeowners list their house for sale, it can be very difficult to determine a fair valuation that might sell well in the market. No two houses are alike, and the value of the home is derived from a large combination of features like square footage, construction material, number of bedrooms, number of bathrooms, and much more. More often tha</w:t>
+      </w:r>
+      <w:r>
+        <w:rPr>
+          <w:rFonts w:eastAsiaTheme="minorEastAsia"/>
+        </w:rPr>
+        <w:t>n</w:t>
+      </w:r>
+      <w:r>
+        <w:rPr>
+          <w:rFonts w:eastAsiaTheme="minorEastAsia"/>
+        </w:rPr>
+        <w:t xml:space="preserve"> not, sellers will look at comparable units in the neighborhood first to get a baseline price, which reaffirms just how difficult it can</w:t>
       </w:r>
       <w:r>
         <w:rPr>
@@ -358,21 +342,7 @@
         <w:rPr>
           <w:rFonts w:eastAsiaTheme="minorEastAsia"/>
         </w:rPr>
-        <w:t xml:space="preserve"> </w:t>
-      </w:r>
-      <w:proofErr w:type="gramStart"/>
-      <w:r>
-        <w:rPr>
-          <w:rFonts w:eastAsiaTheme="minorEastAsia"/>
-        </w:rPr>
-        <w:t>compare</w:t>
-      </w:r>
-      <w:proofErr w:type="gramEnd"/>
-      <w:r>
-        <w:rPr>
-          <w:rFonts w:eastAsiaTheme="minorEastAsia"/>
-        </w:rPr>
-        <w:t xml:space="preserve"> to those with</w:t>
+        <w:t xml:space="preserve"> compare to those with</w:t>
       </w:r>
       <w:r>
         <w:rPr>
@@ -490,21 +460,7 @@
         <w:rPr>
           <w:rFonts w:eastAsiaTheme="minorEastAsia"/>
         </w:rPr>
-        <w:t xml:space="preserve"> If I was a potential investor, I could use this to compare expected prices to actual and look for opportunities. This could also improve products which evaluate home prices, like </w:t>
-      </w:r>
-      <w:proofErr w:type="spellStart"/>
-      <w:r>
-        <w:rPr>
-          <w:rFonts w:eastAsiaTheme="minorEastAsia"/>
-        </w:rPr>
-        <w:t>Zestimates</w:t>
-      </w:r>
-      <w:proofErr w:type="spellEnd"/>
-      <w:r>
-        <w:rPr>
-          <w:rFonts w:eastAsiaTheme="minorEastAsia"/>
-        </w:rPr>
-        <w:t xml:space="preserve"> on Zillow.</w:t>
+        <w:t xml:space="preserve"> If I was a potential investor, I could use this to compare expected prices to actual and look for opportunities. This could also improve products which evaluate home prices, like Zestimates on Zillow.</w:t>
       </w:r>
     </w:p>
     <w:p>
@@ -532,19 +488,7 @@
         <w:rPr>
           <w:rFonts w:eastAsiaTheme="minorEastAsia"/>
         </w:rPr>
-        <w:t>After surveying two literary sources, we found that other attempts have been made to both predict a listing price and predict a price using spatial data (</w:t>
-      </w:r>
-      <w:r>
-        <w:rPr>
-          <w:rFonts w:eastAsiaTheme="minorEastAsia"/>
-        </w:rPr>
-        <w:t>e.g.,</w:t>
-      </w:r>
-      <w:r>
-        <w:rPr>
-          <w:rFonts w:eastAsiaTheme="minorEastAsia"/>
-        </w:rPr>
-        <w:t xml:space="preserve"> accounting for submarket), but neither source leverages income tax data to account for spatial affluency.</w:t>
+        <w:t>After surveying two literary sources, we found that other attempts have been made to both predict a listing price and predict a price using spatial data (e.g. accounting for submarket), but neither source leverages income tax data to account for spatial affluency.</w:t>
       </w:r>
     </w:p>
     <w:p>
@@ -563,35 +507,19 @@
         <w:rPr>
           <w:rFonts w:eastAsiaTheme="minorEastAsia"/>
         </w:rPr>
-        <w:t xml:space="preserve">In our first source [1], a model is made for Bangaluru housing that predicts price from a number of features, primarily </w:t>
-      </w:r>
-      <w:proofErr w:type="gramStart"/>
-      <w:r>
-        <w:rPr>
-          <w:rFonts w:eastAsiaTheme="minorEastAsia"/>
-        </w:rPr>
-        <w:t>listing-specific</w:t>
-      </w:r>
-      <w:proofErr w:type="gramEnd"/>
-      <w:r>
-        <w:rPr>
-          <w:rFonts w:eastAsiaTheme="minorEastAsia"/>
-        </w:rPr>
-        <w:t xml:space="preserve">. It includes the type of area the house is in, the availability, price, size, society, </w:t>
-      </w:r>
-      <w:proofErr w:type="spellStart"/>
-      <w:r>
-        <w:rPr>
-          <w:rFonts w:eastAsiaTheme="minorEastAsia"/>
-        </w:rPr>
-        <w:t>total_sqft</w:t>
-      </w:r>
-      <w:proofErr w:type="spellEnd"/>
-      <w:r>
-        <w:rPr>
-          <w:rFonts w:eastAsiaTheme="minorEastAsia"/>
-        </w:rPr>
-        <w:t>, bath, balcony, and location. In this page, the location characteristics such as affluency are not encoded, just the location itself.</w:t>
+        <w:t>In our first source [1], a model is made for B</w:t>
+      </w:r>
+      <w:r>
+        <w:rPr>
+          <w:rFonts w:eastAsiaTheme="minorEastAsia"/>
+        </w:rPr>
+        <w:t>e</w:t>
+      </w:r>
+      <w:r>
+        <w:rPr>
+          <w:rFonts w:eastAsiaTheme="minorEastAsia"/>
+        </w:rPr>
+        <w:t>ngaluru housing that predicts price from a number of features, primarily listing-specific. It includes the type of area the house is in, the availability, price, size, society, total_sqft, bath, balcony, and location. In this page, the location characteristics such as affluency are not encoded, just the location itself.</w:t>
       </w:r>
     </w:p>
     <w:p>
@@ -610,19 +538,7 @@
         <w:rPr>
           <w:rFonts w:eastAsiaTheme="minorEastAsia"/>
         </w:rPr>
-        <w:t xml:space="preserve">In our second source [2], </w:t>
-      </w:r>
-      <w:r>
-        <w:rPr>
-          <w:rFonts w:eastAsiaTheme="minorEastAsia"/>
-        </w:rPr>
-        <w:t>several</w:t>
-      </w:r>
-      <w:r>
-        <w:rPr>
-          <w:rFonts w:eastAsiaTheme="minorEastAsia"/>
-        </w:rPr>
-        <w:t xml:space="preserve"> approaches are tested using data from Louisville, KY, including using a dummy variable to represent the zip code, two features to represent distance from a central point in Louisville, and separate models for different submarkets. Again, location characteristics such as affluency are not encoded, just the location itself.</w:t>
+        <w:t>In our second source [2], a number of approaches are tested using data from Louisville, KY, including using a dummy variable to represent the zip code, two features to represent distance from a central point in Louisville, and separate models for different submarkets. Again, location characteristics such as affluency are not encoded, just the location itself.</w:t>
       </w:r>
     </w:p>
     <w:p>
@@ -765,36 +681,36 @@
           <w:sz w:val="21"/>
           <w:szCs w:val="21"/>
         </w:rPr>
-        <w:t xml:space="preserve">code and AGI-bucket-level dataset generated by the Internal Revenue Service (IRS), which includes summaries of every major field on individual federal income tax returns. This includes </w:t>
+        <w:t xml:space="preserve">code and AGI-bucket-level dataset generated by the Internal Revenue Service (IRS), which </w:t>
       </w:r>
       <w:r>
         <w:rPr>
           <w:sz w:val="21"/>
           <w:szCs w:val="21"/>
         </w:rPr>
-        <w:t>128</w:t>
+        <w:lastRenderedPageBreak/>
+        <w:t xml:space="preserve">includes summaries of every major field on individual federal income tax returns. This includes </w:t>
       </w:r>
       <w:r>
         <w:rPr>
           <w:sz w:val="21"/>
           <w:szCs w:val="21"/>
         </w:rPr>
-        <w:t xml:space="preserve"> fields, which we’ve narrowed down to those which are relevant (listed in the next section</w:t>
+        <w:t>128</w:t>
       </w:r>
       <w:r>
         <w:rPr>
           <w:sz w:val="21"/>
           <w:szCs w:val="21"/>
         </w:rPr>
-        <w:t xml:space="preserve"> – screenshot </w:t>
+        <w:t xml:space="preserve"> fields, which we’ve narrowed down to those which are relevant (listed in the next section</w:t>
       </w:r>
       <w:r>
         <w:rPr>
           <w:sz w:val="21"/>
           <w:szCs w:val="21"/>
         </w:rPr>
-        <w:lastRenderedPageBreak/>
-        <w:t>doesn’t fit all fields</w:t>
+        <w:t xml:space="preserve"> – screenshot doesn’t fit all fields</w:t>
       </w:r>
       <w:r>
         <w:rPr>
@@ -970,7 +886,7 @@
         <w:rPr>
           <w:rFonts w:eastAsiaTheme="minorEastAsia"/>
         </w:rPr>
-        <w:t>Next, in the exploratory data analysis step, our objective is to summarize the data in a way that will help us understand anything we need to know before modeling. The activities in this step include univariate summaries (histograms, boxplots), dependent-independent variable summaries (</w:t>
+        <w:t>Next, in the exploratory data analysis step, our objective is to summarize the data in a way that will help us understand anything we need to know before modeling. The activities in this step include univariate summaries (boxplots), dependent-independent variable summaries (</w:t>
       </w:r>
       <w:r>
         <w:rPr>
@@ -1230,19 +1146,7 @@
         <w:rPr>
           <w:rFonts w:eastAsiaTheme="minorEastAsia"/>
         </w:rPr>
-        <w:t>, we have completed data extraction, cleaning, and merging, although discoveries during model development may cause us to revisit this step (</w:t>
-      </w:r>
-      <w:r>
-        <w:rPr>
-          <w:rFonts w:eastAsiaTheme="minorEastAsia"/>
-        </w:rPr>
-        <w:t>e.g.,</w:t>
-      </w:r>
-      <w:r>
-        <w:rPr>
-          <w:rFonts w:eastAsiaTheme="minorEastAsia"/>
-        </w:rPr>
-        <w:t xml:space="preserve"> creating interaction terms). </w:t>
+        <w:t xml:space="preserve">, we have completed data extraction, cleaning, and merging, although discoveries during model development may cause us to revisit this step (e.g. creating interaction terms). </w:t>
       </w:r>
     </w:p>
     <w:p>
@@ -1280,19 +1184,19 @@
         <w:rPr>
           <w:rFonts w:eastAsiaTheme="minorEastAsia"/>
         </w:rPr>
-        <w:t xml:space="preserve">but we elected to concentrate on 2010 – 2014, since our tax data was </w:t>
-      </w:r>
-      <w:r>
-        <w:rPr>
-          <w:rFonts w:eastAsiaTheme="minorEastAsia"/>
-        </w:rPr>
-        <w:t>collected</w:t>
-      </w:r>
-      <w:r>
-        <w:rPr>
-          <w:rFonts w:eastAsiaTheme="minorEastAsia"/>
-        </w:rPr>
-        <w:t xml:space="preserve"> in 2014. Our assumption is that tax characteristics by zip code don’t vary that much year-to-year, so a 4-year window as acceptable. We chose 4 years’ worth to ensure we had adequate representation per zip code (</w:t>
+        <w:t xml:space="preserve">but we </w:t>
+      </w:r>
+      <w:r>
+        <w:rPr>
+          <w:rFonts w:eastAsiaTheme="minorEastAsia"/>
+        </w:rPr>
+        <w:t>elected to concentrate on 2010-2014 as it provided a good enough sample size for our initial analysis, and was focused on the most recent years</w:t>
+      </w:r>
+      <w:r>
+        <w:rPr>
+          <w:rFonts w:eastAsiaTheme="minorEastAsia"/>
+        </w:rPr>
+        <w:t>. We chose 4 years’ worth to ensure we had adequate representation per zip code (</w:t>
       </w:r>
       <w:r>
         <w:rPr>
@@ -1367,109 +1271,7 @@
         <w:rPr>
           <w:rFonts w:eastAsiaTheme="minorEastAsia"/>
         </w:rPr>
-        <w:t xml:space="preserve"> that </w:t>
-      </w:r>
-      <w:r>
-        <w:rPr>
-          <w:rFonts w:eastAsiaTheme="minorEastAsia"/>
-        </w:rPr>
-        <w:t>all</w:t>
-      </w:r>
-      <w:r>
-        <w:rPr>
-          <w:rFonts w:eastAsiaTheme="minorEastAsia"/>
-        </w:rPr>
-        <w:t xml:space="preserve"> the relevant income tax statistics was missing for that listing as we used a left join to preserve all rows in the real estate data. The income tax data was a key piece of our analysis and model, so we decided to filter out these records. We were still left with null values in the real estate data, predominantly in the </w:t>
-      </w:r>
-      <w:proofErr w:type="spellStart"/>
-      <w:r>
-        <w:rPr>
-          <w:rFonts w:eastAsiaTheme="minorEastAsia"/>
-        </w:rPr>
-        <w:t>acre_lot</w:t>
-      </w:r>
-      <w:proofErr w:type="spellEnd"/>
-      <w:r>
-        <w:rPr>
-          <w:rFonts w:eastAsiaTheme="minorEastAsia"/>
-        </w:rPr>
-        <w:t xml:space="preserve"> feature. From further investigation, we suspected that this was not due to poor data collection but rather the type of listing; there appears to be a strong connection between the "NA" values and the listing address suggesting it is a condo or apartment. This makes sense, as </w:t>
-      </w:r>
-      <w:r>
-        <w:rPr>
-          <w:rFonts w:eastAsiaTheme="minorEastAsia"/>
-        </w:rPr>
-        <w:t>these types of residences</w:t>
-      </w:r>
-      <w:r>
-        <w:rPr>
-          <w:rFonts w:eastAsiaTheme="minorEastAsia"/>
-        </w:rPr>
-        <w:t xml:space="preserve"> would not have their own housing lot. In some </w:t>
-      </w:r>
-      <w:r>
-        <w:rPr>
-          <w:rFonts w:eastAsiaTheme="minorEastAsia"/>
-        </w:rPr>
-        <w:t>cases,</w:t>
-      </w:r>
-      <w:r>
-        <w:rPr>
-          <w:rFonts w:eastAsiaTheme="minorEastAsia"/>
-        </w:rPr>
-        <w:t xml:space="preserve"> it would help to impute a value for the missing lot size, but in this </w:t>
-      </w:r>
-      <w:r>
-        <w:rPr>
-          <w:rFonts w:eastAsiaTheme="minorEastAsia"/>
-        </w:rPr>
-        <w:t>context,</w:t>
-      </w:r>
-      <w:r>
-        <w:rPr>
-          <w:rFonts w:eastAsiaTheme="minorEastAsia"/>
-        </w:rPr>
-        <w:t xml:space="preserve"> it would not make sense to do so. At present we have decided to keep the listings with null values in </w:t>
-      </w:r>
-      <w:proofErr w:type="spellStart"/>
-      <w:r>
-        <w:rPr>
-          <w:rFonts w:eastAsiaTheme="minorEastAsia"/>
-        </w:rPr>
-        <w:t>acre_lot</w:t>
-      </w:r>
-      <w:proofErr w:type="spellEnd"/>
-      <w:r>
-        <w:rPr>
-          <w:rFonts w:eastAsiaTheme="minorEastAsia"/>
-        </w:rPr>
-        <w:t xml:space="preserve">, as we may compare models with and without the </w:t>
-      </w:r>
-      <w:r>
-        <w:rPr>
-          <w:rFonts w:eastAsiaTheme="minorEastAsia"/>
-        </w:rPr>
-        <w:t>feature and</w:t>
-      </w:r>
-      <w:r>
-        <w:rPr>
-          <w:rFonts w:eastAsiaTheme="minorEastAsia"/>
-        </w:rPr>
-        <w:t xml:space="preserve"> explore building out an additional feature </w:t>
-      </w:r>
-      <w:proofErr w:type="spellStart"/>
-      <w:r>
-        <w:rPr>
-          <w:rFonts w:eastAsiaTheme="minorEastAsia"/>
-        </w:rPr>
-        <w:t>listing_type</w:t>
-      </w:r>
-      <w:proofErr w:type="spellEnd"/>
-      <w:r>
-        <w:rPr>
-          <w:rFonts w:eastAsiaTheme="minorEastAsia"/>
-        </w:rPr>
-        <w:t xml:space="preserve"> by parsing the address for clues to determine if it is a house or condo style listing.</w:t>
+        <w:t xml:space="preserve"> that all of the relevant income tax statistics was missing for that listing as we used a left join to preserve all rows in the real estate data. The income tax data was a key piece of our analysis and model, so we decided to filter out these records. We were still left with null values in the real estate data, predominantly in the acre_lot feature. From further investigation, we suspected that this was not due to poor data collection but rather the type of listing; there appears to be a strong connection between the "NA" values and the listing address suggesting it is a condo or apartment. This makes sense, as these type of residences would not have their own housing lot. In some cases it would help to impute a value for the missing lot size, but in this context it would not make sense to do so. At present we have decided to keep the listings with null values in acre_lot, as we may compare models with and without the feature, and explore building out an additional feature listing_type by parsing the address for clues to determine if it is a house or condo style listing.</w:t>
       </w:r>
     </w:p>
     <w:tbl>
@@ -1717,7 +1519,6 @@
                 <w:color w:val="000000"/>
               </w:rPr>
             </w:pPr>
-            <w:proofErr w:type="spellStart"/>
             <w:r>
               <w:rPr>
                 <w:rFonts w:ascii="Calibri" w:eastAsia="Times New Roman" w:hAnsi="Calibri" w:cs="Calibri"/>
@@ -1725,7 +1526,6 @@
               </w:rPr>
               <w:t>acre_lot</w:t>
             </w:r>
-            <w:proofErr w:type="spellEnd"/>
           </w:p>
         </w:tc>
         <w:tc>
@@ -1786,7 +1586,6 @@
                 <w:color w:val="000000"/>
               </w:rPr>
             </w:pPr>
-            <w:proofErr w:type="spellStart"/>
             <w:r>
               <w:rPr>
                 <w:rFonts w:ascii="Calibri" w:eastAsia="Times New Roman" w:hAnsi="Calibri" w:cs="Calibri"/>
@@ -1794,7 +1593,6 @@
               </w:rPr>
               <w:t>house_size</w:t>
             </w:r>
-            <w:proofErr w:type="spellEnd"/>
           </w:p>
         </w:tc>
         <w:tc>
@@ -1922,7 +1720,6 @@
                 <w:color w:val="000000"/>
               </w:rPr>
             </w:pPr>
-            <w:proofErr w:type="spellStart"/>
             <w:r>
               <w:rPr>
                 <w:rFonts w:ascii="Calibri" w:eastAsia="Times New Roman" w:hAnsi="Calibri" w:cs="Calibri"/>
@@ -1930,7 +1727,6 @@
               </w:rPr>
               <w:t>total_credit_amt</w:t>
             </w:r>
-            <w:proofErr w:type="spellEnd"/>
           </w:p>
         </w:tc>
         <w:tc>
@@ -1991,7 +1787,6 @@
                 <w:color w:val="000000"/>
               </w:rPr>
             </w:pPr>
-            <w:proofErr w:type="spellStart"/>
             <w:r>
               <w:rPr>
                 <w:rFonts w:ascii="Calibri" w:eastAsia="Times New Roman" w:hAnsi="Calibri" w:cs="Calibri"/>
@@ -1999,7 +1794,6 @@
               </w:rPr>
               <w:t>taxable_income_amt</w:t>
             </w:r>
-            <w:proofErr w:type="spellEnd"/>
           </w:p>
         </w:tc>
         <w:tc>
@@ -2060,7 +1854,6 @@
                 <w:color w:val="000000"/>
               </w:rPr>
             </w:pPr>
-            <w:proofErr w:type="spellStart"/>
             <w:r>
               <w:rPr>
                 <w:rFonts w:ascii="Calibri" w:eastAsia="Times New Roman" w:hAnsi="Calibri" w:cs="Calibri"/>
@@ -2068,7 +1861,6 @@
               </w:rPr>
               <w:t>mortgageint_amt</w:t>
             </w:r>
-            <w:proofErr w:type="spellEnd"/>
           </w:p>
         </w:tc>
         <w:tc>
@@ -2129,7 +1921,6 @@
                 <w:color w:val="000000"/>
               </w:rPr>
             </w:pPr>
-            <w:proofErr w:type="spellStart"/>
             <w:r>
               <w:rPr>
                 <w:rFonts w:ascii="Calibri" w:eastAsia="Times New Roman" w:hAnsi="Calibri" w:cs="Calibri"/>
@@ -2137,7 +1928,6 @@
               </w:rPr>
               <w:t>p_mortgageint_nr</w:t>
             </w:r>
-            <w:proofErr w:type="spellEnd"/>
           </w:p>
         </w:tc>
         <w:tc>
@@ -2198,7 +1988,6 @@
                 <w:color w:val="000000"/>
               </w:rPr>
             </w:pPr>
-            <w:proofErr w:type="spellStart"/>
             <w:r>
               <w:rPr>
                 <w:rFonts w:ascii="Calibri" w:eastAsia="Times New Roman" w:hAnsi="Calibri" w:cs="Calibri"/>
@@ -2206,7 +1995,6 @@
               </w:rPr>
               <w:t>inctax_amt</w:t>
             </w:r>
-            <w:proofErr w:type="spellEnd"/>
           </w:p>
         </w:tc>
         <w:tc>
@@ -2267,7 +2055,6 @@
                 <w:color w:val="000000"/>
               </w:rPr>
             </w:pPr>
-            <w:proofErr w:type="spellStart"/>
             <w:r>
               <w:rPr>
                 <w:rFonts w:ascii="Calibri" w:eastAsia="Times New Roman" w:hAnsi="Calibri" w:cs="Calibri"/>
@@ -2275,7 +2062,6 @@
               </w:rPr>
               <w:t>p_unemploy_nr</w:t>
             </w:r>
-            <w:proofErr w:type="spellEnd"/>
           </w:p>
         </w:tc>
         <w:tc>
@@ -2336,7 +2122,6 @@
                 <w:color w:val="000000"/>
               </w:rPr>
             </w:pPr>
-            <w:proofErr w:type="spellStart"/>
             <w:r>
               <w:rPr>
                 <w:rFonts w:ascii="Calibri" w:eastAsia="Times New Roman" w:hAnsi="Calibri" w:cs="Calibri"/>
@@ -2344,7 +2129,6 @@
               </w:rPr>
               <w:t>agi_amt</w:t>
             </w:r>
-            <w:proofErr w:type="spellEnd"/>
           </w:p>
         </w:tc>
         <w:tc>
@@ -2405,7 +2189,6 @@
                 <w:color w:val="000000"/>
               </w:rPr>
             </w:pPr>
-            <w:proofErr w:type="spellStart"/>
             <w:r>
               <w:rPr>
                 <w:rFonts w:ascii="Calibri" w:eastAsia="Times New Roman" w:hAnsi="Calibri" w:cs="Calibri"/>
@@ -2413,7 +2196,6 @@
               </w:rPr>
               <w:t>num_dependents</w:t>
             </w:r>
-            <w:proofErr w:type="spellEnd"/>
           </w:p>
         </w:tc>
         <w:tc>
@@ -2474,7 +2256,6 @@
                 <w:color w:val="000000"/>
               </w:rPr>
             </w:pPr>
-            <w:proofErr w:type="spellStart"/>
             <w:r>
               <w:rPr>
                 <w:rFonts w:ascii="Calibri" w:eastAsia="Times New Roman" w:hAnsi="Calibri" w:cs="Calibri"/>
@@ -2482,7 +2263,6 @@
               </w:rPr>
               <w:t>p_re_taxes_nr</w:t>
             </w:r>
-            <w:proofErr w:type="spellEnd"/>
           </w:p>
         </w:tc>
         <w:tc>
@@ -2529,31 +2309,7 @@
         <w:rPr>
           <w:rFonts w:eastAsiaTheme="minorEastAsia"/>
         </w:rPr>
-        <w:t>Finally, we had to aggregate and transform the income tax data to go from totals at the zip code – AGI stub (bucket of annual gross income) level to statistics at the zip code-level. The transformations primarily involved summing up a column and dividing by the number of returns to get a per-return statistic. If the column represented an amount (</w:t>
-      </w:r>
-      <w:r>
-        <w:rPr>
-          <w:rFonts w:eastAsiaTheme="minorEastAsia"/>
-        </w:rPr>
-        <w:t>e.g.,</w:t>
-      </w:r>
-      <w:r>
-        <w:rPr>
-          <w:rFonts w:eastAsiaTheme="minorEastAsia"/>
-        </w:rPr>
-        <w:t xml:space="preserve"> total income tax), this gave us a “$/return” statistic, and if the column represented the number of returns (</w:t>
-      </w:r>
-      <w:r>
-        <w:rPr>
-          <w:rFonts w:eastAsiaTheme="minorEastAsia"/>
-        </w:rPr>
-        <w:t>e.g.,</w:t>
-      </w:r>
-      <w:r>
-        <w:rPr>
-          <w:rFonts w:eastAsiaTheme="minorEastAsia"/>
-        </w:rPr>
-        <w:t xml:space="preserve"> number of returns with mortgage income), then this gave us a “proportion of returns” statistic. </w:t>
+        <w:t xml:space="preserve">Finally, we had to aggregate and transform the income tax data to go from totals at the zip code – AGI stub (bucket of annual gross income) level to statistics at the zip code-level. The transformations primarily involved summing up a column and dividing by the number of returns to get a per-return statistic. If the column represented an amount (e.g. total income tax), this gave us a “$/return” statistic, and if the column represented the number of returns (e.g. number of returns with mortgage income), then this gave us a “proportion of returns” statistic. </w:t>
       </w:r>
     </w:p>
     <w:p>
@@ -2712,55 +2468,13 @@
         <w:rPr>
           <w:rFonts w:eastAsiaTheme="minorEastAsia"/>
         </w:rPr>
-        <w:t xml:space="preserve">, ignoring real estate features for now as we determine how to handle nulls in the bed, bath, </w:t>
-      </w:r>
-      <w:proofErr w:type="spellStart"/>
-      <w:r>
-        <w:rPr>
-          <w:rFonts w:eastAsiaTheme="minorEastAsia"/>
-        </w:rPr>
-        <w:t>acre_lot</w:t>
-      </w:r>
-      <w:proofErr w:type="spellEnd"/>
-      <w:r>
-        <w:rPr>
-          <w:rFonts w:eastAsiaTheme="minorEastAsia"/>
-        </w:rPr>
-        <w:t xml:space="preserve">, and </w:t>
-      </w:r>
-      <w:proofErr w:type="spellStart"/>
-      <w:r>
-        <w:rPr>
-          <w:rFonts w:eastAsiaTheme="minorEastAsia"/>
-        </w:rPr>
-        <w:t>house_size</w:t>
-      </w:r>
-      <w:proofErr w:type="spellEnd"/>
-      <w:r>
-        <w:rPr>
-          <w:rFonts w:eastAsiaTheme="minorEastAsia"/>
-        </w:rPr>
-        <w:t xml:space="preserve"> fields</w:t>
-      </w:r>
-      <w:r>
-        <w:rPr>
-          <w:rFonts w:eastAsiaTheme="minorEastAsia"/>
-        </w:rPr>
-        <w:t xml:space="preserve">. We conducted univariate analysis to see if there were any outliers in the dataset, investigated the relationship between the features and the DV using </w:t>
-      </w:r>
-      <w:proofErr w:type="spellStart"/>
-      <w:r>
-        <w:rPr>
-          <w:rFonts w:eastAsiaTheme="minorEastAsia"/>
-        </w:rPr>
-        <w:t>pairplots</w:t>
-      </w:r>
-      <w:proofErr w:type="spellEnd"/>
-      <w:r>
-        <w:rPr>
-          <w:rFonts w:eastAsiaTheme="minorEastAsia"/>
-        </w:rPr>
-        <w:t xml:space="preserve"> and correlation plots, and evaluated multicollinearity between predictors using a correlation heatmap. </w:t>
+        <w:t>, ignoring real estate features for now as we determine how to handle nulls in the bed, bath, acre_lot, and house_size fields</w:t>
+      </w:r>
+      <w:r>
+        <w:rPr>
+          <w:rFonts w:eastAsiaTheme="minorEastAsia"/>
+        </w:rPr>
+        <w:t xml:space="preserve">. We conducted univariate analysis to see if there were any outliers in the dataset, investigated the relationship between the features and the DV using pairplots and correlation plots, and evaluated multicollinearity between predictors using a correlation heatmap. </w:t>
       </w:r>
     </w:p>
     <w:p>
@@ -2780,41 +2494,13 @@
         <w:rPr>
           <w:rFonts w:eastAsiaTheme="minorEastAsia"/>
         </w:rPr>
-        <w:t xml:space="preserve">there are potential outliers in all except the </w:t>
-      </w:r>
-      <w:proofErr w:type="spellStart"/>
-      <w:r>
-        <w:rPr>
-          <w:rFonts w:eastAsiaTheme="minorEastAsia"/>
-        </w:rPr>
-        <w:t>agi_bucket</w:t>
-      </w:r>
-      <w:proofErr w:type="spellEnd"/>
-      <w:r>
-        <w:rPr>
-          <w:rFonts w:eastAsiaTheme="minorEastAsia"/>
-        </w:rPr>
-        <w:t xml:space="preserve"> field, which we will need to investigate.</w:t>
-      </w:r>
-      <w:r>
-        <w:rPr>
-          <w:rFonts w:eastAsiaTheme="minorEastAsia"/>
-        </w:rPr>
-        <w:t xml:space="preserve"> </w:t>
-      </w:r>
-      <w:proofErr w:type="gramStart"/>
-      <w:r>
-        <w:rPr>
-          <w:rFonts w:eastAsiaTheme="minorEastAsia"/>
-        </w:rPr>
-        <w:t>In particular, price</w:t>
-      </w:r>
-      <w:proofErr w:type="gramEnd"/>
-      <w:r>
-        <w:rPr>
-          <w:rFonts w:eastAsiaTheme="minorEastAsia"/>
-        </w:rPr>
-        <w:t xml:space="preserve"> has a number of outliers far beyond the whiskers of the box-and-whisker plot which we will want to investigate.</w:t>
+        <w:t>there are potential outliers in all except the agi_bucket field, which we will need to investigate.</w:t>
+      </w:r>
+      <w:r>
+        <w:rPr>
+          <w:rFonts w:eastAsiaTheme="minorEastAsia"/>
+        </w:rPr>
+        <w:t xml:space="preserve"> In particular, price has a number of outliers far beyond the whiskers of the box-and-whisker plot which we will want to investigate.</w:t>
       </w:r>
       <w:r>
         <w:rPr>
@@ -2829,39 +2515,17 @@
           <w:rFonts w:eastAsiaTheme="minorEastAsia"/>
         </w:rPr>
       </w:pPr>
-      <w:proofErr w:type="spellStart"/>
-      <w:r>
-        <w:rPr>
-          <w:rFonts w:eastAsiaTheme="minorEastAsia"/>
-        </w:rPr>
-        <w:t>Pairplots</w:t>
-      </w:r>
-      <w:proofErr w:type="spellEnd"/>
-      <w:r>
-        <w:rPr>
-          <w:rFonts w:eastAsiaTheme="minorEastAsia"/>
-        </w:rPr>
-        <w:t xml:space="preserve"> showed a few places where a clear relationship could be seen. </w:t>
+      <w:r>
+        <w:rPr>
+          <w:rFonts w:eastAsiaTheme="minorEastAsia"/>
+        </w:rPr>
+        <w:t xml:space="preserve">Pairplots showed a few places where a clear relationship could be seen. </w:t>
       </w:r>
       <w:r>
         <w:rPr>
           <w:rFonts w:ascii="Calibri" w:eastAsia="Times New Roman" w:hAnsi="Calibri" w:cs="Calibri"/>
         </w:rPr>
-        <w:t xml:space="preserve">Within the tax predictors, we could see that taxable income amount, income tax amount, annual gross income, and </w:t>
-      </w:r>
-      <w:proofErr w:type="spellStart"/>
-      <w:r>
-        <w:rPr>
-          <w:rFonts w:ascii="Calibri" w:eastAsia="Times New Roman" w:hAnsi="Calibri" w:cs="Calibri"/>
-        </w:rPr>
-        <w:t>p_re_taxes</w:t>
-      </w:r>
-      <w:proofErr w:type="spellEnd"/>
-      <w:r>
-        <w:rPr>
-          <w:rFonts w:ascii="Calibri" w:eastAsia="Times New Roman" w:hAnsi="Calibri" w:cs="Calibri"/>
-        </w:rPr>
-        <w:t xml:space="preserve"> all had a weak relationship with </w:t>
+        <w:t xml:space="preserve">Within the tax predictors, we could see that taxable income amount, income tax amount, annual gross income, and p_re_taxes all had a weak relationship with </w:t>
       </w:r>
       <w:r>
         <w:rPr>
@@ -2994,33 +2658,8 @@
                                 <w:b/>
                                 <w:bCs/>
                               </w:rPr>
-                              <w:t xml:space="preserve">price vs </w:t>
+                              <w:t>price vs agi_amt pairplot</w:t>
                             </w:r>
-                            <w:proofErr w:type="spellStart"/>
-                            <w:r>
-                              <w:rPr>
-                                <w:b/>
-                                <w:bCs/>
-                              </w:rPr>
-                              <w:t>agi_amt</w:t>
-                            </w:r>
-                            <w:proofErr w:type="spellEnd"/>
-                            <w:r>
-                              <w:rPr>
-                                <w:b/>
-                                <w:bCs/>
-                              </w:rPr>
-                              <w:t xml:space="preserve"> </w:t>
-                            </w:r>
-                            <w:proofErr w:type="spellStart"/>
-                            <w:r>
-                              <w:rPr>
-                                <w:b/>
-                                <w:bCs/>
-                              </w:rPr>
-                              <w:t>pairplot</w:t>
-                            </w:r>
-                            <w:proofErr w:type="spellEnd"/>
                           </w:p>
                         </w:txbxContent>
                       </wps:txbx>
@@ -3042,7 +2681,7 @@
                 <v:stroke joinstyle="miter"/>
                 <v:path gradientshapeok="t" o:connecttype="rect"/>
               </v:shapetype>
-              <v:shape id="Text Box 5" o:spid="_x0000_s1026" type="#_x0000_t202" style="position:absolute;margin-left:315pt;margin-top:39.85pt;width:160.7pt;height:22.5pt;z-index:251660288;visibility:visible;mso-wrap-style:square;mso-wrap-distance-left:9pt;mso-wrap-distance-top:0;mso-wrap-distance-right:9pt;mso-wrap-distance-bottom:0;mso-position-horizontal:absolute;mso-position-horizontal-relative:text;mso-position-vertical:absolute;mso-position-vertical-relative:text;v-text-anchor:top" o:gfxdata="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" fillcolor="white [3201]" stroked="f" strokeweight=".5pt">
+              <v:shape id="Text Box 5" o:spid="_x0000_s1026" type="#_x0000_t202" style="position:absolute;margin-left:315pt;margin-top:39.85pt;width:160.7pt;height:22.5pt;z-index:251660288;visibility:visible;mso-wrap-style:square;mso-wrap-distance-left:9pt;mso-wrap-distance-top:0;mso-wrap-distance-right:9pt;mso-wrap-distance-bottom:0;mso-position-horizontal:absolute;mso-position-horizontal-relative:text;mso-position-vertical:absolute;mso-position-vertical-relative:text;v-text-anchor:top" o:gfxdata="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" fillcolor="white [3201]" stroked="f" strokeweight=".5pt">
                 <v:textbox>
                   <w:txbxContent>
                     <w:p>
@@ -3103,35 +2742,7 @@
         <w:rPr>
           <w:rFonts w:ascii="Calibri" w:eastAsia="Times New Roman" w:hAnsi="Calibri" w:cs="Calibri"/>
         </w:rPr>
-        <w:t xml:space="preserve"> As we can see from the </w:t>
-      </w:r>
-      <w:proofErr w:type="spellStart"/>
-      <w:r>
-        <w:rPr>
-          <w:rFonts w:ascii="Calibri" w:eastAsia="Times New Roman" w:hAnsi="Calibri" w:cs="Calibri"/>
-        </w:rPr>
-        <w:t>agi_amt</w:t>
-      </w:r>
-      <w:proofErr w:type="spellEnd"/>
-      <w:r>
-        <w:rPr>
-          <w:rFonts w:ascii="Calibri" w:eastAsia="Times New Roman" w:hAnsi="Calibri" w:cs="Calibri"/>
-        </w:rPr>
-        <w:t xml:space="preserve"> </w:t>
-      </w:r>
-      <w:proofErr w:type="spellStart"/>
-      <w:r>
-        <w:rPr>
-          <w:rFonts w:ascii="Calibri" w:eastAsia="Times New Roman" w:hAnsi="Calibri" w:cs="Calibri"/>
-        </w:rPr>
-        <w:t>pairplot</w:t>
-      </w:r>
-      <w:proofErr w:type="spellEnd"/>
-      <w:r>
-        <w:rPr>
-          <w:rFonts w:ascii="Calibri" w:eastAsia="Times New Roman" w:hAnsi="Calibri" w:cs="Calibri"/>
-        </w:rPr>
-        <w:t>, there’s still quite a bit of noise in the strongest relationships.</w:t>
+        <w:t xml:space="preserve"> As we can see from the agi_amt pairplot, there’s still quite a bit of noise in the strongest relationships.</w:t>
       </w:r>
     </w:p>
     <w:tbl>
@@ -3247,7 +2858,6 @@
                 <w:color w:val="000000"/>
               </w:rPr>
             </w:pPr>
-            <w:proofErr w:type="spellStart"/>
             <w:r>
               <w:rPr>
                 <w:rFonts w:ascii="Calibri" w:eastAsia="Times New Roman" w:hAnsi="Calibri" w:cs="Calibri"/>
@@ -3255,7 +2865,6 @@
               </w:rPr>
               <w:t>total_credit_amt</w:t>
             </w:r>
-            <w:proofErr w:type="spellEnd"/>
           </w:p>
         </w:tc>
         <w:tc>
@@ -3316,7 +2925,6 @@
                 <w:color w:val="000000"/>
               </w:rPr>
             </w:pPr>
-            <w:proofErr w:type="spellStart"/>
             <w:r>
               <w:rPr>
                 <w:rFonts w:ascii="Calibri" w:eastAsia="Times New Roman" w:hAnsi="Calibri" w:cs="Calibri"/>
@@ -3324,7 +2932,6 @@
               </w:rPr>
               <w:t>taxable_income_amt</w:t>
             </w:r>
-            <w:proofErr w:type="spellEnd"/>
           </w:p>
         </w:tc>
         <w:tc>
@@ -3385,7 +2992,6 @@
                 <w:color w:val="000000"/>
               </w:rPr>
             </w:pPr>
-            <w:proofErr w:type="spellStart"/>
             <w:r>
               <w:rPr>
                 <w:rFonts w:ascii="Calibri" w:eastAsia="Times New Roman" w:hAnsi="Calibri" w:cs="Calibri"/>
@@ -3393,7 +2999,6 @@
               </w:rPr>
               <w:t>mortgageint_amt</w:t>
             </w:r>
-            <w:proofErr w:type="spellEnd"/>
           </w:p>
         </w:tc>
         <w:tc>
@@ -3454,7 +3059,6 @@
                 <w:color w:val="000000"/>
               </w:rPr>
             </w:pPr>
-            <w:proofErr w:type="spellStart"/>
             <w:r>
               <w:rPr>
                 <w:rFonts w:ascii="Calibri" w:eastAsia="Times New Roman" w:hAnsi="Calibri" w:cs="Calibri"/>
@@ -3462,7 +3066,6 @@
               </w:rPr>
               <w:t>p_mortgageint_nr</w:t>
             </w:r>
-            <w:proofErr w:type="spellEnd"/>
           </w:p>
         </w:tc>
         <w:tc>
@@ -3523,7 +3126,6 @@
                 <w:color w:val="000000"/>
               </w:rPr>
             </w:pPr>
-            <w:proofErr w:type="spellStart"/>
             <w:r>
               <w:rPr>
                 <w:rFonts w:ascii="Calibri" w:eastAsia="Times New Roman" w:hAnsi="Calibri" w:cs="Calibri"/>
@@ -3531,7 +3133,6 @@
               </w:rPr>
               <w:t>inctax_amt</w:t>
             </w:r>
-            <w:proofErr w:type="spellEnd"/>
           </w:p>
         </w:tc>
         <w:tc>
@@ -3592,7 +3193,6 @@
                 <w:color w:val="000000"/>
               </w:rPr>
             </w:pPr>
-            <w:proofErr w:type="spellStart"/>
             <w:r>
               <w:rPr>
                 <w:rFonts w:ascii="Calibri" w:eastAsia="Times New Roman" w:hAnsi="Calibri" w:cs="Calibri"/>
@@ -3600,7 +3200,6 @@
               </w:rPr>
               <w:t>p_unemploy_nr</w:t>
             </w:r>
-            <w:proofErr w:type="spellEnd"/>
           </w:p>
         </w:tc>
         <w:tc>
@@ -3661,7 +3260,6 @@
                 <w:color w:val="000000"/>
               </w:rPr>
             </w:pPr>
-            <w:proofErr w:type="spellStart"/>
             <w:r>
               <w:rPr>
                 <w:rFonts w:ascii="Calibri" w:eastAsia="Times New Roman" w:hAnsi="Calibri" w:cs="Calibri"/>
@@ -3669,7 +3267,6 @@
               </w:rPr>
               <w:t>agi_amt</w:t>
             </w:r>
-            <w:proofErr w:type="spellEnd"/>
           </w:p>
         </w:tc>
         <w:tc>
@@ -3730,7 +3327,6 @@
                 <w:color w:val="000000"/>
               </w:rPr>
             </w:pPr>
-            <w:proofErr w:type="spellStart"/>
             <w:r>
               <w:rPr>
                 <w:rFonts w:ascii="Calibri" w:eastAsia="Times New Roman" w:hAnsi="Calibri" w:cs="Calibri"/>
@@ -3738,7 +3334,6 @@
               </w:rPr>
               <w:t>num_dependents</w:t>
             </w:r>
-            <w:proofErr w:type="spellEnd"/>
           </w:p>
         </w:tc>
         <w:tc>
@@ -3799,7 +3394,6 @@
                 <w:color w:val="000000"/>
               </w:rPr>
             </w:pPr>
-            <w:proofErr w:type="spellStart"/>
             <w:r>
               <w:rPr>
                 <w:rFonts w:ascii="Calibri" w:eastAsia="Times New Roman" w:hAnsi="Calibri" w:cs="Calibri"/>
@@ -3807,7 +3401,6 @@
               </w:rPr>
               <w:t>p_re_taxes_nr</w:t>
             </w:r>
-            <w:proofErr w:type="spellEnd"/>
           </w:p>
         </w:tc>
         <w:tc>
@@ -3868,7 +3461,6 @@
                 <w:color w:val="000000"/>
               </w:rPr>
             </w:pPr>
-            <w:proofErr w:type="spellStart"/>
             <w:r>
               <w:rPr>
                 <w:rFonts w:ascii="Calibri" w:eastAsia="Times New Roman" w:hAnsi="Calibri" w:cs="Calibri"/>
@@ -3876,7 +3468,6 @@
               </w:rPr>
               <w:t>agi_bucket</w:t>
             </w:r>
-            <w:proofErr w:type="spellEnd"/>
           </w:p>
         </w:tc>
         <w:tc>
@@ -4021,77 +3612,7 @@
         <w:rPr>
           <w:rFonts w:ascii="Calibri" w:eastAsia="Times New Roman" w:hAnsi="Calibri" w:cs="Calibri"/>
         </w:rPr>
-        <w:t xml:space="preserve">Strong correlation can be seen among these pairs: (1) Taxable income and Total credit amount (2) </w:t>
-      </w:r>
-      <w:proofErr w:type="spellStart"/>
-      <w:r>
-        <w:rPr>
-          <w:rFonts w:ascii="Calibri" w:eastAsia="Times New Roman" w:hAnsi="Calibri" w:cs="Calibri"/>
-        </w:rPr>
-        <w:t>p_mortgageint_nr</w:t>
-      </w:r>
-      <w:proofErr w:type="spellEnd"/>
-      <w:r>
-        <w:rPr>
-          <w:rFonts w:ascii="Calibri" w:eastAsia="Times New Roman" w:hAnsi="Calibri" w:cs="Calibri"/>
-        </w:rPr>
-        <w:t xml:space="preserve"> and </w:t>
-      </w:r>
-      <w:proofErr w:type="spellStart"/>
-      <w:r>
-        <w:rPr>
-          <w:rFonts w:ascii="Calibri" w:eastAsia="Times New Roman" w:hAnsi="Calibri" w:cs="Calibri"/>
-        </w:rPr>
-        <w:t>mortgageint_amt</w:t>
-      </w:r>
-      <w:proofErr w:type="spellEnd"/>
-      <w:r>
-        <w:rPr>
-          <w:rFonts w:ascii="Calibri" w:eastAsia="Times New Roman" w:hAnsi="Calibri" w:cs="Calibri"/>
-        </w:rPr>
-        <w:t xml:space="preserve"> (3) Income tax amount and Total credit amount (4) Income tax amount and Taxable income amount (5) Agi amount and Total credit amount (6) Agi amount and Taxable income amount (7) </w:t>
-      </w:r>
-      <w:proofErr w:type="spellStart"/>
-      <w:r>
-        <w:rPr>
-          <w:rFonts w:ascii="Calibri" w:eastAsia="Times New Roman" w:hAnsi="Calibri" w:cs="Calibri"/>
-        </w:rPr>
-        <w:t>p_re_taxes_nar</w:t>
-      </w:r>
-      <w:proofErr w:type="spellEnd"/>
-      <w:r>
-        <w:rPr>
-          <w:rFonts w:ascii="Calibri" w:eastAsia="Times New Roman" w:hAnsi="Calibri" w:cs="Calibri"/>
-        </w:rPr>
-        <w:t xml:space="preserve"> and </w:t>
-      </w:r>
-      <w:proofErr w:type="spellStart"/>
-      <w:r>
-        <w:rPr>
-          <w:rFonts w:ascii="Calibri" w:eastAsia="Times New Roman" w:hAnsi="Calibri" w:cs="Calibri"/>
-        </w:rPr>
-        <w:t>Mortgageint</w:t>
-      </w:r>
-      <w:proofErr w:type="spellEnd"/>
-      <w:r>
-        <w:rPr>
-          <w:rFonts w:ascii="Calibri" w:eastAsia="Times New Roman" w:hAnsi="Calibri" w:cs="Calibri"/>
-        </w:rPr>
-        <w:t xml:space="preserve"> amount (8) Agi bucket and Taxable income amount (9) Agi bucket and </w:t>
-      </w:r>
-      <w:proofErr w:type="spellStart"/>
-      <w:r>
-        <w:rPr>
-          <w:rFonts w:ascii="Calibri" w:eastAsia="Times New Roman" w:hAnsi="Calibri" w:cs="Calibri"/>
-        </w:rPr>
-        <w:t>Mortgageint</w:t>
-      </w:r>
-      <w:proofErr w:type="spellEnd"/>
-      <w:r>
-        <w:rPr>
-          <w:rFonts w:ascii="Calibri" w:eastAsia="Times New Roman" w:hAnsi="Calibri" w:cs="Calibri"/>
-        </w:rPr>
-        <w:t xml:space="preserve"> amount.</w:t>
+        <w:t>Strong correlation can be seen among these pairs: (1) Taxable income and Total credit amount (2) p_mortgageint_nr and mortgageint_amt (3) Income tax amount and Total credit amount (4) Income tax amount and Taxable income amount (5) Agi amount and Total credit amount (6) Agi amount and Taxable income amount (7) p_re_taxes_nar and Mortgageint amount. (8) Agi bucket and Taxable income amount (9) Agi bucket and Mortgageint amount.</w:t>
       </w:r>
     </w:p>
     <w:p>
@@ -4131,19 +3652,7 @@
         <w:rPr>
           <w:rFonts w:eastAsiaTheme="minorEastAsia"/>
         </w:rPr>
-        <w:t xml:space="preserve">Finally, we’ve made significant initial progress on model development and selection. We have identified models that we want to </w:t>
-      </w:r>
-      <w:r>
-        <w:rPr>
-          <w:rFonts w:eastAsiaTheme="minorEastAsia"/>
-        </w:rPr>
-        <w:t>test and</w:t>
-      </w:r>
-      <w:r>
-        <w:rPr>
-          <w:rFonts w:eastAsiaTheme="minorEastAsia"/>
-        </w:rPr>
-        <w:t xml:space="preserve"> developed a rough framework in R for how we want to build and test the models.</w:t>
+        <w:t>Finally, we have made significant initial progress on model development and selection. In addition to identifying the models we plan to test, we have also developed a rough framework in R for how we want to build and evaluate the models.</w:t>
       </w:r>
     </w:p>
     <w:p>
@@ -4157,14 +3666,14 @@
         <w:rPr>
           <w:rFonts w:eastAsiaTheme="minorEastAsia"/>
         </w:rPr>
-        <w:t xml:space="preserve">From a model type standpoint, we’re going to evaluate a combination of linear models and tree-based models. Specifically, we’re going to build multiple linear regression, LASSO regression, random forest, and boosting regression models. The multiple linear regression and LASSO models will help us understand specific predictor-DV relationships </w:t>
+        <w:t xml:space="preserve">From a model type standpoint, we’re going to use a combination of linear models and tree-based models. Specifically, we’re going to build multiple linear regression, LASSO regression, random forest, and boosting regression models. While </w:t>
       </w:r>
       <w:r>
         <w:rPr>
           <w:rFonts w:eastAsiaTheme="minorEastAsia"/>
         </w:rPr>
         <w:lastRenderedPageBreak/>
-        <w:t>through coefficient analysis, but we expect the tree-based models to be much stronger, given the unknown interaction and nonlinear relationships between predictors and the response.</w:t>
+        <w:t>the linear and LASSO regression models will help us better understand specific predictor-DV relationships through coefficient analysis, we expect our tree-based models to be stronger given their ability to account for nonlinear relationships between predictors and the response.</w:t>
       </w:r>
     </w:p>
     <w:p>
@@ -4178,35 +3687,7 @@
         <w:rPr>
           <w:rFonts w:eastAsiaTheme="minorEastAsia"/>
         </w:rPr>
-        <w:t xml:space="preserve">Our rough R framework is primarily focused on training each of those models, using both built-in R packages as well as other packages such as </w:t>
-      </w:r>
-      <w:proofErr w:type="spellStart"/>
-      <w:r>
-        <w:rPr>
-          <w:rFonts w:eastAsiaTheme="minorEastAsia"/>
-        </w:rPr>
-        <w:t>glmnet</w:t>
-      </w:r>
-      <w:proofErr w:type="spellEnd"/>
-      <w:r>
-        <w:rPr>
-          <w:rFonts w:eastAsiaTheme="minorEastAsia"/>
-        </w:rPr>
-        <w:t xml:space="preserve">, </w:t>
-      </w:r>
-      <w:proofErr w:type="spellStart"/>
-      <w:r>
-        <w:rPr>
-          <w:rFonts w:eastAsiaTheme="minorEastAsia"/>
-        </w:rPr>
-        <w:t>dplyr</w:t>
-      </w:r>
-      <w:proofErr w:type="spellEnd"/>
-      <w:r>
-        <w:rPr>
-          <w:rFonts w:eastAsiaTheme="minorEastAsia"/>
-        </w:rPr>
-        <w:t>, and stats. Up front, we’ll split the data into a train-test set at an 80/20 split. Then, we’ll train each model on the train set and compare using the test set. For the linear and LASSO models, we plan on performing PCA to reduce multicollinearity. Hyperparameters such as lambda for LASSO and number of trees for Random Forest will be selected using k-fold cross validation. Finally, we will compare the performance of our selected model to a model that does not contain tax data features. That way, we can better understand the incremental value our tax data adds when predicting house prices.</w:t>
+        <w:t>Our rough R framework is primarily focused on training each of these models, using both built-in R packages as well as other packages such as glmnet, dplyr, and stats. Up front, we’ll split the data into training and test sets using an 80/20 split. Then, we’ll train each model on the training set and compare using the test set. For the linear and LASSO models, we plan on performing PCA to reduce multicollinearity. Hyperparameters such as lambda for LASSO and number of trees for Random Forest will be selected using k-fold cross validation. Finally, we will compare the performance of our selected model to a model that does not contain tax data features. That way, we can better understand the incremental value our tax data adds when predicting house prices.</w:t>
       </w:r>
     </w:p>
     <w:p>
@@ -4266,21 +3747,7 @@
         <w:rPr>
           <w:rFonts w:eastAsiaTheme="minorEastAsia"/>
         </w:rPr>
-        <w:t xml:space="preserve">null values in the income tax data and the </w:t>
-      </w:r>
-      <w:proofErr w:type="spellStart"/>
-      <w:r>
-        <w:rPr>
-          <w:rFonts w:eastAsiaTheme="minorEastAsia"/>
-        </w:rPr>
-        <w:t>acre_lot</w:t>
-      </w:r>
-      <w:proofErr w:type="spellEnd"/>
-      <w:r>
-        <w:rPr>
-          <w:rFonts w:eastAsiaTheme="minorEastAsia"/>
-        </w:rPr>
-        <w:t xml:space="preserve"> field forced us to make decisions (some ongoing) about whether to impute or remove.</w:t>
+        <w:t>null values in the income tax data and the acre_lot field forced us to make decisions (some ongoing) about whether to impute or remove.</w:t>
       </w:r>
     </w:p>
     <w:p>
@@ -4324,16 +3791,8 @@
         <w:rPr>
           <w:rFonts w:eastAsiaTheme="minorEastAsia"/>
         </w:rPr>
-        <w:t xml:space="preserve">the low correlations we saw between income tax features and </w:t>
-      </w:r>
-      <w:proofErr w:type="gramStart"/>
-      <w:r>
-        <w:rPr>
-          <w:rFonts w:eastAsiaTheme="minorEastAsia"/>
-        </w:rPr>
-        <w:t>price,</w:t>
-      </w:r>
-      <w:proofErr w:type="gramEnd"/>
+        <w:t>the low correlations we saw between income tax features and price,</w:t>
+      </w:r>
       <w:r>
         <w:rPr>
           <w:rFonts w:eastAsiaTheme="minorEastAsia"/>
@@ -4524,49 +3983,7 @@
         <w:rPr>
           <w:rFonts w:eastAsiaTheme="minorEastAsia"/>
         </w:rPr>
-        <w:t xml:space="preserve">[1] “Machine Learning based Predicting House Prices using Regression Techniques”; J </w:t>
-      </w:r>
-      <w:proofErr w:type="spellStart"/>
-      <w:r>
-        <w:rPr>
-          <w:rFonts w:eastAsiaTheme="minorEastAsia"/>
-        </w:rPr>
-        <w:t>Manasa</w:t>
-      </w:r>
-      <w:proofErr w:type="spellEnd"/>
-      <w:r>
-        <w:rPr>
-          <w:rFonts w:eastAsiaTheme="minorEastAsia"/>
-        </w:rPr>
-        <w:t xml:space="preserve">, Radha </w:t>
-      </w:r>
-      <w:proofErr w:type="spellStart"/>
-      <w:r>
-        <w:rPr>
-          <w:rFonts w:eastAsiaTheme="minorEastAsia"/>
-        </w:rPr>
-        <w:t>Guota</w:t>
-      </w:r>
-      <w:proofErr w:type="spellEnd"/>
-      <w:r>
-        <w:rPr>
-          <w:rFonts w:eastAsiaTheme="minorEastAsia"/>
-        </w:rPr>
-        <w:t xml:space="preserve">, N S </w:t>
-      </w:r>
-      <w:proofErr w:type="spellStart"/>
-      <w:r>
-        <w:rPr>
-          <w:rFonts w:eastAsiaTheme="minorEastAsia"/>
-        </w:rPr>
-        <w:t>Narahari</w:t>
-      </w:r>
-      <w:proofErr w:type="spellEnd"/>
-      <w:r>
-        <w:rPr>
-          <w:rFonts w:eastAsiaTheme="minorEastAsia"/>
-        </w:rPr>
-        <w:t xml:space="preserve">; </w:t>
+        <w:t xml:space="preserve">[1] “Machine Learning based Predicting House Prices using Regression Techniques”; J Manasa, Radha Guota, N S Narahari; </w:t>
       </w:r>
       <w:r>
         <w:rPr>
@@ -4586,35 +4003,7 @@
         <w:rPr>
           <w:rFonts w:eastAsiaTheme="minorEastAsia"/>
         </w:rPr>
-        <w:t xml:space="preserve">[2] “Predicting House Prices with Spatial Dependence: A Comparison of Alternative Methods”; Steven Bourassa, Eva </w:t>
-      </w:r>
-      <w:proofErr w:type="spellStart"/>
-      <w:r>
-        <w:rPr>
-          <w:rFonts w:eastAsiaTheme="minorEastAsia"/>
-        </w:rPr>
-        <w:t>Cantoni</w:t>
-      </w:r>
-      <w:proofErr w:type="spellEnd"/>
-      <w:r>
-        <w:rPr>
-          <w:rFonts w:eastAsiaTheme="minorEastAsia"/>
-        </w:rPr>
-        <w:t xml:space="preserve">, &amp; Martin </w:t>
-      </w:r>
-      <w:proofErr w:type="spellStart"/>
-      <w:r>
-        <w:rPr>
-          <w:rFonts w:eastAsiaTheme="minorEastAsia"/>
-        </w:rPr>
-        <w:t>Hoesli</w:t>
-      </w:r>
-      <w:proofErr w:type="spellEnd"/>
-      <w:r>
-        <w:rPr>
-          <w:rFonts w:eastAsiaTheme="minorEastAsia"/>
-        </w:rPr>
-        <w:t>; https://www.tandfonline.com/doi/abs/10.1080/10835547.2010.12091276</w:t>
+        <w:t>[2] “Predicting House Prices with Spatial Dependence: A Comparison of Alternative Methods”; Steven Bourassa, Eva Cantoni, &amp; Martin Hoesli; https://www.tandfonline.com/doi/abs/10.1080/10835547.2010.12091276</w:t>
       </w:r>
     </w:p>
     <w:sectPr>
@@ -6609,6 +5998,17 @@
 </file>
 
 <file path=customXml/item1.xml><?xml version="1.0" encoding="utf-8"?>
+<p:properties xmlns:p="http://schemas.microsoft.com/office/2006/metadata/properties" xmlns:xsi="http://www.w3.org/2001/XMLSchema-instance" xmlns:pc="http://schemas.microsoft.com/office/infopath/2007/PartnerControls">
+  <documentManagement>
+    <TaxCatchAll xmlns="450df618-7d4b-43d7-b34e-74b5c7a43462" xsi:nil="true"/>
+    <lcf76f155ced4ddcb4097134ff3c332f xmlns="de9bbc79-9b5d-46b5-82d0-7e3a93713677">
+      <Terms xmlns="http://schemas.microsoft.com/office/infopath/2007/PartnerControls"/>
+    </lcf76f155ced4ddcb4097134ff3c332f>
+  </documentManagement>
+</p:properties>
+</file>
+
+<file path=customXml/item2.xml><?xml version="1.0" encoding="utf-8"?>
 <ct:contentTypeSchema xmlns:ct="http://schemas.microsoft.com/office/2006/metadata/contentType" xmlns:ma="http://schemas.microsoft.com/office/2006/metadata/properties/metaAttributes" ct:_="" ma:_="" ma:contentTypeName="Document" ma:contentTypeID="0x0101006BA7F10A01B7B34F813AB264C2315526" ma:contentTypeVersion="12" ma:contentTypeDescription="Create a new document." ma:contentTypeScope="" ma:versionID="a65b3b57df1b17e25eb486ae750eec72">
   <xsd:schema xmlns:xsd="http://www.w3.org/2001/XMLSchema" xmlns:xs="http://www.w3.org/2001/XMLSchema" xmlns:p="http://schemas.microsoft.com/office/2006/metadata/properties" xmlns:ns2="de9bbc79-9b5d-46b5-82d0-7e3a93713677" xmlns:ns3="450df618-7d4b-43d7-b34e-74b5c7a43462" targetNamespace="http://schemas.microsoft.com/office/2006/metadata/properties" ma:root="true" ma:fieldsID="3fc4c964e99659a7214a8dd3926f1430" ns2:_="" ns3:_="">
     <xsd:import namespace="de9bbc79-9b5d-46b5-82d0-7e3a93713677"/>
@@ -6811,7 +6211,7 @@
 </ct:contentTypeSchema>
 </file>
 
-<file path=customXml/item2.xml><?xml version="1.0" encoding="utf-8"?>
+<file path=customXml/item3.xml><?xml version="1.0" encoding="utf-8"?>
 <?mso-contentType ?>
 <FormTemplates xmlns="http://schemas.microsoft.com/sharepoint/v3/contenttype/forms">
   <Display>DocumentLibraryForm</Display>
@@ -6820,18 +6220,18 @@
 </FormTemplates>
 </file>
 
-<file path=customXml/item3.xml><?xml version="1.0" encoding="utf-8"?>
-<p:properties xmlns:p="http://schemas.microsoft.com/office/2006/metadata/properties" xmlns:xsi="http://www.w3.org/2001/XMLSchema-instance" xmlns:pc="http://schemas.microsoft.com/office/infopath/2007/PartnerControls">
-  <documentManagement>
-    <TaxCatchAll xmlns="450df618-7d4b-43d7-b34e-74b5c7a43462" xsi:nil="true"/>
-    <lcf76f155ced4ddcb4097134ff3c332f xmlns="de9bbc79-9b5d-46b5-82d0-7e3a93713677">
-      <Terms xmlns="http://schemas.microsoft.com/office/infopath/2007/PartnerControls"/>
-    </lcf76f155ced4ddcb4097134ff3c332f>
-  </documentManagement>
-</p:properties>
+<file path=customXml/itemProps1.xml><?xml version="1.0" encoding="utf-8"?>
+<ds:datastoreItem xmlns:ds="http://schemas.openxmlformats.org/officeDocument/2006/customXml" ds:itemID="{E44BDD72-12E9-46B2-B721-DD49B473EC7A}">
+  <ds:schemaRefs>
+    <ds:schemaRef ds:uri="http://schemas.microsoft.com/office/2006/metadata/properties"/>
+    <ds:schemaRef ds:uri="http://schemas.microsoft.com/office/infopath/2007/PartnerControls"/>
+    <ds:schemaRef ds:uri="450df618-7d4b-43d7-b34e-74b5c7a43462"/>
+    <ds:schemaRef ds:uri="de9bbc79-9b5d-46b5-82d0-7e3a93713677"/>
+  </ds:schemaRefs>
+</ds:datastoreItem>
 </file>
 
-<file path=customXml/itemProps1.xml><?xml version="1.0" encoding="utf-8"?>
+<file path=customXml/itemProps2.xml><?xml version="1.0" encoding="utf-8"?>
 <ds:datastoreItem xmlns:ds="http://schemas.openxmlformats.org/officeDocument/2006/customXml" ds:itemID="{8469C361-0EDF-49FE-AF20-31E214369CA6}">
   <ds:schemaRefs>
     <ds:schemaRef ds:uri="http://schemas.microsoft.com/office/2006/metadata/contentType"/>
@@ -6850,21 +6250,10 @@
 </ds:datastoreItem>
 </file>
 
-<file path=customXml/itemProps2.xml><?xml version="1.0" encoding="utf-8"?>
+<file path=customXml/itemProps3.xml><?xml version="1.0" encoding="utf-8"?>
 <ds:datastoreItem xmlns:ds="http://schemas.openxmlformats.org/officeDocument/2006/customXml" ds:itemID="{1FBC6816-EE63-4147-B822-693321840396}">
   <ds:schemaRefs>
     <ds:schemaRef ds:uri="http://schemas.microsoft.com/sharepoint/v3/contenttype/forms"/>
   </ds:schemaRefs>
 </ds:datastoreItem>
-</file>
-
-<file path=customXml/itemProps3.xml><?xml version="1.0" encoding="utf-8"?>
-<ds:datastoreItem xmlns:ds="http://schemas.openxmlformats.org/officeDocument/2006/customXml" ds:itemID="{E44BDD72-12E9-46B2-B721-DD49B473EC7A}">
-  <ds:schemaRefs>
-    <ds:schemaRef ds:uri="http://schemas.microsoft.com/office/2006/metadata/properties"/>
-    <ds:schemaRef ds:uri="http://schemas.microsoft.com/office/infopath/2007/PartnerControls"/>
-    <ds:schemaRef ds:uri="450df618-7d4b-43d7-b34e-74b5c7a43462"/>
-    <ds:schemaRef ds:uri="de9bbc79-9b5d-46b5-82d0-7e3a93713677"/>
-  </ds:schemaRefs>
-</ds:datastoreItem>
 </file>
</xml_diff>

<commit_message>
Final final progress pres and report update
</commit_message>
<xml_diff>
--- a/Progress Report/team48progressreport.docx
+++ b/Progress Report/team48progressreport.docx
@@ -1178,7 +1178,19 @@
         <w:rPr>
           <w:rFonts w:eastAsiaTheme="minorEastAsia"/>
         </w:rPr>
-        <w:t xml:space="preserve">from 2010 to 2014, inclusive, </w:t>
+        <w:t xml:space="preserve">from </w:t>
+      </w:r>
+      <w:r>
+        <w:rPr>
+          <w:rFonts w:eastAsiaTheme="minorEastAsia"/>
+        </w:rPr>
+        <w:t>1950</w:t>
+      </w:r>
+      <w:r>
+        <w:rPr>
+          <w:rFonts w:eastAsiaTheme="minorEastAsia"/>
+        </w:rPr>
+        <w:t xml:space="preserve"> to 2014, inclusive, </w:t>
       </w:r>
       <w:r>
         <w:rPr>
@@ -5998,17 +6010,6 @@
 </file>
 
 <file path=customXml/item1.xml><?xml version="1.0" encoding="utf-8"?>
-<p:properties xmlns:p="http://schemas.microsoft.com/office/2006/metadata/properties" xmlns:xsi="http://www.w3.org/2001/XMLSchema-instance" xmlns:pc="http://schemas.microsoft.com/office/infopath/2007/PartnerControls">
-  <documentManagement>
-    <TaxCatchAll xmlns="450df618-7d4b-43d7-b34e-74b5c7a43462" xsi:nil="true"/>
-    <lcf76f155ced4ddcb4097134ff3c332f xmlns="de9bbc79-9b5d-46b5-82d0-7e3a93713677">
-      <Terms xmlns="http://schemas.microsoft.com/office/infopath/2007/PartnerControls"/>
-    </lcf76f155ced4ddcb4097134ff3c332f>
-  </documentManagement>
-</p:properties>
-</file>
-
-<file path=customXml/item2.xml><?xml version="1.0" encoding="utf-8"?>
 <ct:contentTypeSchema xmlns:ct="http://schemas.microsoft.com/office/2006/metadata/contentType" xmlns:ma="http://schemas.microsoft.com/office/2006/metadata/properties/metaAttributes" ct:_="" ma:_="" ma:contentTypeName="Document" ma:contentTypeID="0x0101006BA7F10A01B7B34F813AB264C2315526" ma:contentTypeVersion="12" ma:contentTypeDescription="Create a new document." ma:contentTypeScope="" ma:versionID="a65b3b57df1b17e25eb486ae750eec72">
   <xsd:schema xmlns:xsd="http://www.w3.org/2001/XMLSchema" xmlns:xs="http://www.w3.org/2001/XMLSchema" xmlns:p="http://schemas.microsoft.com/office/2006/metadata/properties" xmlns:ns2="de9bbc79-9b5d-46b5-82d0-7e3a93713677" xmlns:ns3="450df618-7d4b-43d7-b34e-74b5c7a43462" targetNamespace="http://schemas.microsoft.com/office/2006/metadata/properties" ma:root="true" ma:fieldsID="3fc4c964e99659a7214a8dd3926f1430" ns2:_="" ns3:_="">
     <xsd:import namespace="de9bbc79-9b5d-46b5-82d0-7e3a93713677"/>
@@ -6211,6 +6212,17 @@
 </ct:contentTypeSchema>
 </file>
 
+<file path=customXml/item2.xml><?xml version="1.0" encoding="utf-8"?>
+<p:properties xmlns:p="http://schemas.microsoft.com/office/2006/metadata/properties" xmlns:xsi="http://www.w3.org/2001/XMLSchema-instance" xmlns:pc="http://schemas.microsoft.com/office/infopath/2007/PartnerControls">
+  <documentManagement>
+    <TaxCatchAll xmlns="450df618-7d4b-43d7-b34e-74b5c7a43462" xsi:nil="true"/>
+    <lcf76f155ced4ddcb4097134ff3c332f xmlns="de9bbc79-9b5d-46b5-82d0-7e3a93713677">
+      <Terms xmlns="http://schemas.microsoft.com/office/infopath/2007/PartnerControls"/>
+    </lcf76f155ced4ddcb4097134ff3c332f>
+  </documentManagement>
+</p:properties>
+</file>
+
 <file path=customXml/item3.xml><?xml version="1.0" encoding="utf-8"?>
 <?mso-contentType ?>
 <FormTemplates xmlns="http://schemas.microsoft.com/sharepoint/v3/contenttype/forms">
@@ -6221,17 +6233,6 @@
 </file>
 
 <file path=customXml/itemProps1.xml><?xml version="1.0" encoding="utf-8"?>
-<ds:datastoreItem xmlns:ds="http://schemas.openxmlformats.org/officeDocument/2006/customXml" ds:itemID="{E44BDD72-12E9-46B2-B721-DD49B473EC7A}">
-  <ds:schemaRefs>
-    <ds:schemaRef ds:uri="http://schemas.microsoft.com/office/2006/metadata/properties"/>
-    <ds:schemaRef ds:uri="http://schemas.microsoft.com/office/infopath/2007/PartnerControls"/>
-    <ds:schemaRef ds:uri="450df618-7d4b-43d7-b34e-74b5c7a43462"/>
-    <ds:schemaRef ds:uri="de9bbc79-9b5d-46b5-82d0-7e3a93713677"/>
-  </ds:schemaRefs>
-</ds:datastoreItem>
-</file>
-
-<file path=customXml/itemProps2.xml><?xml version="1.0" encoding="utf-8"?>
 <ds:datastoreItem xmlns:ds="http://schemas.openxmlformats.org/officeDocument/2006/customXml" ds:itemID="{8469C361-0EDF-49FE-AF20-31E214369CA6}">
   <ds:schemaRefs>
     <ds:schemaRef ds:uri="http://schemas.microsoft.com/office/2006/metadata/contentType"/>
@@ -6250,6 +6251,17 @@
 </ds:datastoreItem>
 </file>
 
+<file path=customXml/itemProps2.xml><?xml version="1.0" encoding="utf-8"?>
+<ds:datastoreItem xmlns:ds="http://schemas.openxmlformats.org/officeDocument/2006/customXml" ds:itemID="{E44BDD72-12E9-46B2-B721-DD49B473EC7A}">
+  <ds:schemaRefs>
+    <ds:schemaRef ds:uri="http://schemas.microsoft.com/office/2006/metadata/properties"/>
+    <ds:schemaRef ds:uri="http://schemas.microsoft.com/office/infopath/2007/PartnerControls"/>
+    <ds:schemaRef ds:uri="450df618-7d4b-43d7-b34e-74b5c7a43462"/>
+    <ds:schemaRef ds:uri="de9bbc79-9b5d-46b5-82d0-7e3a93713677"/>
+  </ds:schemaRefs>
+</ds:datastoreItem>
+</file>
+
 <file path=customXml/itemProps3.xml><?xml version="1.0" encoding="utf-8"?>
 <ds:datastoreItem xmlns:ds="http://schemas.openxmlformats.org/officeDocument/2006/customXml" ds:itemID="{1FBC6816-EE63-4147-B822-693321840396}">
   <ds:schemaRefs>

</xml_diff>